<commit_message>
plaatjes aangepast en ingevoegd in t word document.
</commit_message>
<xml_diff>
--- a/Tijdelijke map documenten/Samenvatting Joost en zehna interview.docx
+++ b/Tijdelijke map documenten/Samenvatting Joost en zehna interview.docx
@@ -1,10 +1,10 @@
 
 <file path=word/document.xml><?xml version="1.0" encoding="utf-8"?>
-<w:document xmlns:wpc="http://schemas.microsoft.com/office/word/2010/wordprocessingCanvas" xmlns:mc="http://schemas.openxmlformats.org/markup-compatibility/2006" xmlns:o="urn:schemas-microsoft-com:office:office" xmlns:r="http://schemas.openxmlformats.org/officeDocument/2006/relationships" xmlns:m="http://schemas.openxmlformats.org/officeDocument/2006/math" xmlns:v="urn:schemas-microsoft-com:vml" xmlns:wp14="http://schemas.microsoft.com/office/word/2010/wordprocessingDrawing" xmlns:wp="http://schemas.openxmlformats.org/drawingml/2006/wordprocessingDrawing" xmlns:w10="urn:schemas-microsoft-com:office:word" xmlns:w="http://schemas.openxmlformats.org/wordprocessingml/2006/main" xmlns:w14="http://schemas.microsoft.com/office/word/2010/wordml" xmlns:wpg="http://schemas.microsoft.com/office/word/2010/wordprocessingGroup" xmlns:wpi="http://schemas.microsoft.com/office/word/2010/wordprocessingInk" xmlns:wne="http://schemas.microsoft.com/office/word/2006/wordml" xmlns:wps="http://schemas.microsoft.com/office/word/2010/wordprocessingShape" mc:Ignorable="w14 wp14">
+<w:document xmlns:wpc="http://schemas.microsoft.com/office/word/2010/wordprocessingCanvas" xmlns:mc="http://schemas.openxmlformats.org/markup-compatibility/2006" xmlns:o="urn:schemas-microsoft-com:office:office" xmlns:r="http://schemas.openxmlformats.org/officeDocument/2006/relationships" xmlns:m="http://schemas.openxmlformats.org/officeDocument/2006/math" xmlns:v="urn:schemas-microsoft-com:vml" xmlns:wp14="http://schemas.microsoft.com/office/word/2010/wordprocessingDrawing" xmlns:wp="http://schemas.openxmlformats.org/drawingml/2006/wordprocessingDrawing" xmlns:w10="urn:schemas-microsoft-com:office:word" xmlns:w="http://schemas.openxmlformats.org/wordprocessingml/2006/main" xmlns:w14="http://schemas.microsoft.com/office/word/2010/wordml" xmlns:w15="http://schemas.microsoft.com/office/word/2012/wordml" xmlns:wpg="http://schemas.microsoft.com/office/word/2010/wordprocessingGroup" xmlns:wpi="http://schemas.microsoft.com/office/word/2010/wordprocessingInk" xmlns:wne="http://schemas.microsoft.com/office/word/2006/wordml" xmlns:wps="http://schemas.microsoft.com/office/word/2010/wordprocessingShape" mc:Ignorable="w14 w15 wp14">
   <w:body>
     <w:p>
       <w:pPr>
-        <w:pStyle w:val="Title"/>
+        <w:pStyle w:val="Titel"/>
         <w:jc w:val="both"/>
       </w:pPr>
       <w:r>
@@ -13,7 +13,7 @@
     </w:p>
     <w:p>
       <w:pPr>
-        <w:pStyle w:val="Heading2"/>
+        <w:pStyle w:val="Kop2"/>
         <w:jc w:val="both"/>
       </w:pPr>
       <w:r>
@@ -88,7 +88,7 @@
     </w:p>
     <w:p>
       <w:pPr>
-        <w:pStyle w:val="ListParagraph"/>
+        <w:pStyle w:val="Lijstalinea"/>
         <w:numPr>
           <w:ilvl w:val="0"/>
           <w:numId w:val="3"/>
@@ -101,7 +101,7 @@
     </w:p>
     <w:p>
       <w:pPr>
-        <w:pStyle w:val="ListParagraph"/>
+        <w:pStyle w:val="Lijstalinea"/>
         <w:numPr>
           <w:ilvl w:val="0"/>
           <w:numId w:val="3"/>
@@ -114,7 +114,7 @@
     </w:p>
     <w:p>
       <w:pPr>
-        <w:pStyle w:val="ListParagraph"/>
+        <w:pStyle w:val="Lijstalinea"/>
         <w:numPr>
           <w:ilvl w:val="0"/>
           <w:numId w:val="3"/>
@@ -127,7 +127,7 @@
     </w:p>
     <w:p>
       <w:pPr>
-        <w:pStyle w:val="ListParagraph"/>
+        <w:pStyle w:val="Lijstalinea"/>
         <w:numPr>
           <w:ilvl w:val="0"/>
           <w:numId w:val="3"/>
@@ -181,8 +181,6 @@
       <w:r>
         <w:t>wasmachine.</w:t>
       </w:r>
-      <w:bookmarkStart w:id="0" w:name="_GoBack"/>
-      <w:bookmarkEnd w:id="0"/>
     </w:p>
     <w:p>
       <w:pPr>
@@ -206,7 +204,7 @@
     </w:p>
     <w:p>
       <w:pPr>
-        <w:pStyle w:val="ListParagraph"/>
+        <w:pStyle w:val="Lijstalinea"/>
         <w:numPr>
           <w:ilvl w:val="0"/>
           <w:numId w:val="4"/>
@@ -219,7 +217,7 @@
     </w:p>
     <w:p>
       <w:pPr>
-        <w:pStyle w:val="ListParagraph"/>
+        <w:pStyle w:val="Lijstalinea"/>
         <w:numPr>
           <w:ilvl w:val="0"/>
           <w:numId w:val="4"/>
@@ -468,7 +466,7 @@
     </w:p>
     <w:p>
       <w:pPr>
-        <w:pStyle w:val="ListParagraph"/>
+        <w:pStyle w:val="Lijstalinea"/>
         <w:numPr>
           <w:ilvl w:val="0"/>
           <w:numId w:val="5"/>
@@ -481,7 +479,7 @@
     </w:p>
     <w:p>
       <w:pPr>
-        <w:pStyle w:val="ListParagraph"/>
+        <w:pStyle w:val="Lijstalinea"/>
         <w:numPr>
           <w:ilvl w:val="0"/>
           <w:numId w:val="5"/>
@@ -503,7 +501,7 @@
     </w:p>
     <w:p>
       <w:pPr>
-        <w:pStyle w:val="ListParagraph"/>
+        <w:pStyle w:val="Lijstalinea"/>
         <w:numPr>
           <w:ilvl w:val="0"/>
           <w:numId w:val="5"/>
@@ -516,7 +514,7 @@
     </w:p>
     <w:p>
       <w:pPr>
-        <w:pStyle w:val="ListParagraph"/>
+        <w:pStyle w:val="Lijstalinea"/>
         <w:numPr>
           <w:ilvl w:val="0"/>
           <w:numId w:val="5"/>
@@ -538,7 +536,7 @@
     </w:p>
     <w:p>
       <w:pPr>
-        <w:pStyle w:val="ListParagraph"/>
+        <w:pStyle w:val="Lijstalinea"/>
         <w:numPr>
           <w:ilvl w:val="0"/>
           <w:numId w:val="5"/>
@@ -560,7 +558,7 @@
     </w:p>
     <w:p>
       <w:pPr>
-        <w:pStyle w:val="ListParagraph"/>
+        <w:pStyle w:val="Lijstalinea"/>
         <w:numPr>
           <w:ilvl w:val="0"/>
           <w:numId w:val="5"/>
@@ -573,7 +571,7 @@
     </w:p>
     <w:p>
       <w:pPr>
-        <w:pStyle w:val="ListParagraph"/>
+        <w:pStyle w:val="Lijstalinea"/>
         <w:numPr>
           <w:ilvl w:val="0"/>
           <w:numId w:val="5"/>
@@ -720,7 +718,7 @@
     </w:p>
     <w:p>
       <w:pPr>
-        <w:pStyle w:val="Heading1"/>
+        <w:pStyle w:val="Kop1"/>
       </w:pPr>
       <w:r>
         <w:lastRenderedPageBreak/>
@@ -734,12 +732,12 @@
       <w:r>
         <w:rPr>
           <w:noProof/>
-          <w:lang w:eastAsia="ja-JP"/>
+          <w:lang w:eastAsia="nl-NL"/>
         </w:rPr>
         <w:drawing>
           <wp:inline distT="0" distB="0" distL="0" distR="0">
-            <wp:extent cx="6645910" cy="3738245"/>
-            <wp:effectExtent l="0" t="0" r="2540" b="0"/>
+            <wp:extent cx="6645768" cy="3738245"/>
+            <wp:effectExtent l="0" t="0" r="3175" b="0"/>
             <wp:docPr id="1" name="Afbeelding 1"/>
             <wp:cNvGraphicFramePr>
               <a:graphicFrameLocks xmlns:a="http://schemas.openxmlformats.org/drawingml/2006/main" noChangeAspect="1"/>
@@ -749,6 +747,53 @@
                 <pic:pic xmlns:pic="http://schemas.openxmlformats.org/drawingml/2006/picture">
                   <pic:nvPicPr>
                     <pic:cNvPr id="1" name="info screen.png"/>
+                    <pic:cNvPicPr/>
+                  </pic:nvPicPr>
+                  <pic:blipFill>
+                    <a:blip r:embed="rId5">
+                      <a:extLst>
+                        <a:ext uri="{28A0092B-C50C-407E-A947-70E740481C1C}">
+                          <a14:useLocalDpi xmlns:a14="http://schemas.microsoft.com/office/drawing/2010/main" val="0"/>
+                        </a:ext>
+                      </a:extLst>
+                    </a:blip>
+                    <a:stretch>
+                      <a:fillRect/>
+                    </a:stretch>
+                  </pic:blipFill>
+                  <pic:spPr>
+                    <a:xfrm>
+                      <a:off x="0" y="0"/>
+                      <a:ext cx="6645768" cy="3738245"/>
+                    </a:xfrm>
+                    <a:prstGeom prst="rect">
+                      <a:avLst/>
+                    </a:prstGeom>
+                  </pic:spPr>
+                </pic:pic>
+              </a:graphicData>
+            </a:graphic>
+          </wp:inline>
+        </w:drawing>
+      </w:r>
+      <w:r>
+        <w:rPr>
+          <w:noProof/>
+          <w:lang w:eastAsia="nl-NL"/>
+        </w:rPr>
+        <w:drawing>
+          <wp:inline distT="0" distB="0" distL="0" distR="0">
+            <wp:extent cx="6645768" cy="3738245"/>
+            <wp:effectExtent l="0" t="0" r="3175" b="0"/>
+            <wp:docPr id="2" name="Afbeelding 2"/>
+            <wp:cNvGraphicFramePr>
+              <a:graphicFrameLocks xmlns:a="http://schemas.openxmlformats.org/drawingml/2006/main" noChangeAspect="1"/>
+            </wp:cNvGraphicFramePr>
+            <a:graphic xmlns:a="http://schemas.openxmlformats.org/drawingml/2006/main">
+              <a:graphicData uri="http://schemas.openxmlformats.org/drawingml/2006/picture">
+                <pic:pic xmlns:pic="http://schemas.openxmlformats.org/drawingml/2006/picture">
+                  <pic:nvPicPr>
+                    <pic:cNvPr id="2" name="main screen.png"/>
                     <pic:cNvPicPr/>
                   </pic:nvPicPr>
                   <pic:blipFill>
@@ -766,7 +811,7 @@
                   <pic:spPr>
                     <a:xfrm>
                       <a:off x="0" y="0"/>
-                      <a:ext cx="6645910" cy="3738245"/>
+                      <a:ext cx="6645768" cy="3738245"/>
                     </a:xfrm>
                     <a:prstGeom prst="rect">
                       <a:avLst/>
@@ -778,53 +823,6 @@
           </wp:inline>
         </w:drawing>
       </w:r>
-      <w:r>
-        <w:rPr>
-          <w:noProof/>
-          <w:lang w:eastAsia="ja-JP"/>
-        </w:rPr>
-        <w:drawing>
-          <wp:inline distT="0" distB="0" distL="0" distR="0">
-            <wp:extent cx="6645910" cy="3738245"/>
-            <wp:effectExtent l="0" t="0" r="2540" b="0"/>
-            <wp:docPr id="2" name="Afbeelding 2"/>
-            <wp:cNvGraphicFramePr>
-              <a:graphicFrameLocks xmlns:a="http://schemas.openxmlformats.org/drawingml/2006/main" noChangeAspect="1"/>
-            </wp:cNvGraphicFramePr>
-            <a:graphic xmlns:a="http://schemas.openxmlformats.org/drawingml/2006/main">
-              <a:graphicData uri="http://schemas.openxmlformats.org/drawingml/2006/picture">
-                <pic:pic xmlns:pic="http://schemas.openxmlformats.org/drawingml/2006/picture">
-                  <pic:nvPicPr>
-                    <pic:cNvPr id="2" name="main screen.png"/>
-                    <pic:cNvPicPr/>
-                  </pic:nvPicPr>
-                  <pic:blipFill>
-                    <a:blip r:embed="rId7">
-                      <a:extLst>
-                        <a:ext uri="{28A0092B-C50C-407E-A947-70E740481C1C}">
-                          <a14:useLocalDpi xmlns:a14="http://schemas.microsoft.com/office/drawing/2010/main" val="0"/>
-                        </a:ext>
-                      </a:extLst>
-                    </a:blip>
-                    <a:stretch>
-                      <a:fillRect/>
-                    </a:stretch>
-                  </pic:blipFill>
-                  <pic:spPr>
-                    <a:xfrm>
-                      <a:off x="0" y="0"/>
-                      <a:ext cx="6645910" cy="3738245"/>
-                    </a:xfrm>
-                    <a:prstGeom prst="rect">
-                      <a:avLst/>
-                    </a:prstGeom>
-                  </pic:spPr>
-                </pic:pic>
-              </a:graphicData>
-            </a:graphic>
-          </wp:inline>
-        </w:drawing>
-      </w:r>
     </w:p>
     <w:p>
       <w:pPr>
@@ -836,7 +834,7 @@
     </w:p>
     <w:p>
       <w:pPr>
-        <w:pStyle w:val="Heading1"/>
+        <w:pStyle w:val="Kop1"/>
       </w:pPr>
       <w:r>
         <w:lastRenderedPageBreak/>
@@ -848,12 +846,17 @@
     </w:p>
     <w:p>
       <w:r>
+        <w:t>Deze vragen waren van te voren bedacht.</w:t>
+      </w:r>
+    </w:p>
+    <w:p>
+      <w:r>
         <w:t>2 man vragen, 2 man notuleren, 4 man doorvragen.</w:t>
       </w:r>
     </w:p>
     <w:p>
       <w:pPr>
-        <w:pStyle w:val="ListParagraph"/>
+        <w:pStyle w:val="Lijstalinea"/>
         <w:numPr>
           <w:ilvl w:val="0"/>
           <w:numId w:val="1"/>
@@ -872,7 +875,7 @@
     </w:p>
     <w:p>
       <w:pPr>
-        <w:pStyle w:val="ListParagraph"/>
+        <w:pStyle w:val="Lijstalinea"/>
         <w:numPr>
           <w:ilvl w:val="0"/>
           <w:numId w:val="1"/>
@@ -890,34 +893,40 @@
     </w:p>
     <w:p>
       <w:pPr>
-        <w:pStyle w:val="ListParagraph"/>
-      </w:pPr>
-    </w:p>
-    <w:p>
-      <w:pPr>
-        <w:pStyle w:val="ListParagraph"/>
+        <w:pStyle w:val="Lijstalinea"/>
+      </w:pPr>
+    </w:p>
+    <w:p>
+      <w:pPr>
+        <w:pStyle w:val="Lijstalinea"/>
         <w:numPr>
           <w:ilvl w:val="0"/>
           <w:numId w:val="1"/>
         </w:numPr>
       </w:pPr>
       <w:r>
-        <w:t>Welke sensoren zitten er in de WM?</w:t>
-      </w:r>
-    </w:p>
-    <w:p>
-      <w:pPr>
-        <w:pStyle w:val="ListParagraph"/>
-      </w:pPr>
-    </w:p>
-    <w:p>
-      <w:pPr>
-        <w:pStyle w:val="ListParagraph"/>
-      </w:pPr>
-    </w:p>
-    <w:p>
-      <w:pPr>
-        <w:pStyle w:val="ListParagraph"/>
+        <w:t xml:space="preserve">Welke sensoren zitten er in de </w:t>
+      </w:r>
+      <w:r>
+        <w:t>WASMACHINE</w:t>
+      </w:r>
+      <w:r>
+        <w:t>?</w:t>
+      </w:r>
+    </w:p>
+    <w:p>
+      <w:pPr>
+        <w:pStyle w:val="Lijstalinea"/>
+      </w:pPr>
+    </w:p>
+    <w:p>
+      <w:pPr>
+        <w:pStyle w:val="Lijstalinea"/>
+      </w:pPr>
+    </w:p>
+    <w:p>
+      <w:pPr>
+        <w:pStyle w:val="Lijstalinea"/>
         <w:numPr>
           <w:ilvl w:val="0"/>
           <w:numId w:val="1"/>
@@ -929,7 +938,7 @@
     </w:p>
     <w:p>
       <w:pPr>
-        <w:pStyle w:val="ListParagraph"/>
+        <w:pStyle w:val="Lijstalinea"/>
         <w:numPr>
           <w:ilvl w:val="0"/>
           <w:numId w:val="1"/>
@@ -941,7 +950,7 @@
     </w:p>
     <w:p>
       <w:pPr>
-        <w:pStyle w:val="ListParagraph"/>
+        <w:pStyle w:val="Lijstalinea"/>
         <w:numPr>
           <w:ilvl w:val="0"/>
           <w:numId w:val="1"/>
@@ -953,7 +962,7 @@
     </w:p>
     <w:p>
       <w:pPr>
-        <w:pStyle w:val="ListParagraph"/>
+        <w:pStyle w:val="Lijstalinea"/>
         <w:numPr>
           <w:ilvl w:val="0"/>
           <w:numId w:val="1"/>
@@ -965,12 +974,12 @@
     </w:p>
     <w:p>
       <w:pPr>
-        <w:pStyle w:val="ListParagraph"/>
-      </w:pPr>
-    </w:p>
-    <w:p>
-      <w:pPr>
-        <w:pStyle w:val="ListParagraph"/>
+        <w:pStyle w:val="Lijstalinea"/>
+      </w:pPr>
+    </w:p>
+    <w:p>
+      <w:pPr>
+        <w:pStyle w:val="Lijstalinea"/>
         <w:numPr>
           <w:ilvl w:val="0"/>
           <w:numId w:val="1"/>
@@ -982,7 +991,7 @@
     </w:p>
     <w:p>
       <w:pPr>
-        <w:pStyle w:val="ListParagraph"/>
+        <w:pStyle w:val="Lijstalinea"/>
         <w:numPr>
           <w:ilvl w:val="0"/>
           <w:numId w:val="1"/>
@@ -994,7 +1003,7 @@
     </w:p>
     <w:p>
       <w:pPr>
-        <w:pStyle w:val="ListParagraph"/>
+        <w:pStyle w:val="Lijstalinea"/>
         <w:numPr>
           <w:ilvl w:val="0"/>
           <w:numId w:val="1"/>
@@ -1012,26 +1021,38 @@
     </w:p>
     <w:p>
       <w:pPr>
-        <w:pStyle w:val="ListParagraph"/>
+        <w:pStyle w:val="Lijstalinea"/>
         <w:numPr>
           <w:ilvl w:val="0"/>
           <w:numId w:val="1"/>
         </w:numPr>
       </w:pPr>
       <w:r>
-        <w:t>Moet er via de WI een timer ingesteld worden om een was later te laten starten?</w:t>
-      </w:r>
-    </w:p>
-    <w:p>
-      <w:pPr>
-        <w:pStyle w:val="ListParagraph"/>
+        <w:t xml:space="preserve">Moet er via de </w:t>
+      </w:r>
+      <w:r>
+        <w:t>WEB INTERFACE</w:t>
+      </w:r>
+      <w:r>
+        <w:t xml:space="preserve"> een timer ingesteld worden om een was later te laten starten?</w:t>
+      </w:r>
+    </w:p>
+    <w:p>
+      <w:pPr>
+        <w:pStyle w:val="Lijstalinea"/>
         <w:numPr>
           <w:ilvl w:val="0"/>
           <w:numId w:val="1"/>
         </w:numPr>
       </w:pPr>
       <w:r>
-        <w:t>Wat moet er allemaal uitgelezen kunnen worden vanuit de WI?</w:t>
+        <w:t xml:space="preserve">Wat moet er allemaal uitgelezen kunnen worden vanuit de </w:t>
+      </w:r>
+      <w:r>
+        <w:t>WEB INTERFACE</w:t>
+      </w:r>
+      <w:r>
+        <w:t>?</w:t>
       </w:r>
       <w:r>
         <w:br/>
@@ -1056,12 +1077,12 @@
     </w:p>
     <w:p>
       <w:pPr>
-        <w:pStyle w:val="ListParagraph"/>
-      </w:pPr>
-    </w:p>
-    <w:p>
-      <w:pPr>
-        <w:pStyle w:val="ListParagraph"/>
+        <w:pStyle w:val="Lijstalinea"/>
+      </w:pPr>
+    </w:p>
+    <w:p>
+      <w:pPr>
+        <w:pStyle w:val="Lijstalinea"/>
         <w:numPr>
           <w:ilvl w:val="0"/>
           <w:numId w:val="1"/>
@@ -1076,7 +1097,7 @@
     </w:p>
     <w:p>
       <w:pPr>
-        <w:pStyle w:val="ListParagraph"/>
+        <w:pStyle w:val="Lijstalinea"/>
         <w:numPr>
           <w:ilvl w:val="0"/>
           <w:numId w:val="1"/>
@@ -1088,7 +1109,7 @@
     </w:p>
     <w:p>
       <w:pPr>
-        <w:pStyle w:val="ListParagraph"/>
+        <w:pStyle w:val="Lijstalinea"/>
         <w:numPr>
           <w:ilvl w:val="0"/>
           <w:numId w:val="1"/>
@@ -1100,12 +1121,12 @@
     </w:p>
     <w:p>
       <w:pPr>
-        <w:pStyle w:val="ListParagraph"/>
-      </w:pPr>
-    </w:p>
-    <w:p>
-      <w:pPr>
-        <w:pStyle w:val="ListParagraph"/>
+        <w:pStyle w:val="Lijstalinea"/>
+      </w:pPr>
+    </w:p>
+    <w:p>
+      <w:pPr>
+        <w:pStyle w:val="Lijstalinea"/>
         <w:numPr>
           <w:ilvl w:val="0"/>
           <w:numId w:val="1"/>
@@ -1120,12 +1141,12 @@
     </w:p>
     <w:p>
       <w:pPr>
-        <w:pStyle w:val="ListParagraph"/>
-      </w:pPr>
-    </w:p>
-    <w:p>
-      <w:pPr>
-        <w:pStyle w:val="ListParagraph"/>
+        <w:pStyle w:val="Lijstalinea"/>
+      </w:pPr>
+    </w:p>
+    <w:p>
+      <w:pPr>
+        <w:pStyle w:val="Lijstalinea"/>
         <w:numPr>
           <w:ilvl w:val="0"/>
           <w:numId w:val="1"/>
@@ -1143,36 +1164,48 @@
     </w:p>
     <w:p>
       <w:pPr>
-        <w:pStyle w:val="ListParagraph"/>
+        <w:pStyle w:val="Lijstalinea"/>
         <w:numPr>
           <w:ilvl w:val="0"/>
           <w:numId w:val="1"/>
         </w:numPr>
       </w:pPr>
       <w:r>
-        <w:t>Wil je dat de er specifieke stadia in het wasprogramma aangeroepen kunnen worden via de WI?</w:t>
-      </w:r>
-    </w:p>
-    <w:p>
-      <w:pPr>
-        <w:pStyle w:val="ListParagraph"/>
-      </w:pPr>
-    </w:p>
-    <w:p>
-      <w:pPr>
-        <w:pStyle w:val="ListParagraph"/>
+        <w:t xml:space="preserve">Wil je dat de er specifieke stadia in het wasprogramma aangeroepen kunnen worden via de </w:t>
+      </w:r>
+      <w:r>
+        <w:t>WEB INTERFACE</w:t>
+      </w:r>
+      <w:r>
+        <w:t>?</w:t>
+      </w:r>
+    </w:p>
+    <w:p>
+      <w:pPr>
+        <w:pStyle w:val="Lijstalinea"/>
+      </w:pPr>
+    </w:p>
+    <w:p>
+      <w:pPr>
+        <w:pStyle w:val="Lijstalinea"/>
         <w:numPr>
           <w:ilvl w:val="0"/>
           <w:numId w:val="1"/>
         </w:numPr>
       </w:pPr>
       <w:r>
-        <w:t>Wilt u dat de WI beveiligd is?</w:t>
-      </w:r>
-    </w:p>
-    <w:p>
-      <w:pPr>
-        <w:pStyle w:val="ListParagraph"/>
+        <w:t xml:space="preserve">Wilt u dat de </w:t>
+      </w:r>
+      <w:r>
+        <w:t>WEB INTERFACE</w:t>
+      </w:r>
+      <w:r>
+        <w:t xml:space="preserve"> beveiligd is?</w:t>
+      </w:r>
+    </w:p>
+    <w:p>
+      <w:pPr>
+        <w:pStyle w:val="Lijstalinea"/>
         <w:numPr>
           <w:ilvl w:val="0"/>
           <w:numId w:val="1"/>
@@ -1190,25 +1223,33 @@
     </w:p>
     <w:p>
       <w:pPr>
-        <w:pStyle w:val="ListParagraph"/>
+        <w:pStyle w:val="Lijstalinea"/>
         <w:numPr>
           <w:ilvl w:val="0"/>
           <w:numId w:val="1"/>
         </w:numPr>
       </w:pPr>
       <w:r>
-        <w:t xml:space="preserve">Wilt u dat de WI automatisch </w:t>
-      </w:r>
+        <w:t xml:space="preserve">Wilt u dat de </w:t>
+      </w:r>
+      <w:r>
+        <w:t>WEB INTERFACE</w:t>
+      </w:r>
+      <w:r>
+        <w:t xml:space="preserve"> automatisch </w:t>
+      </w:r>
+      <w:proofErr w:type="spellStart"/>
       <w:r>
         <w:t>geüpdate</w:t>
       </w:r>
+      <w:proofErr w:type="spellEnd"/>
       <w:r>
         <w:t xml:space="preserve"> wordt of moet dit handmatig?</w:t>
       </w:r>
     </w:p>
     <w:p>
       <w:pPr>
-        <w:pStyle w:val="ListParagraph"/>
+        <w:pStyle w:val="Lijstalinea"/>
         <w:numPr>
           <w:ilvl w:val="0"/>
           <w:numId w:val="1"/>
@@ -1220,7 +1261,7 @@
     </w:p>
     <w:p>
       <w:pPr>
-        <w:pStyle w:val="ListParagraph"/>
+        <w:pStyle w:val="Lijstalinea"/>
         <w:numPr>
           <w:ilvl w:val="0"/>
           <w:numId w:val="1"/>
@@ -1232,14 +1273,20 @@
     </w:p>
     <w:p>
       <w:pPr>
-        <w:pStyle w:val="ListParagraph"/>
+        <w:pStyle w:val="Lijstalinea"/>
         <w:numPr>
           <w:ilvl w:val="0"/>
           <w:numId w:val="1"/>
         </w:numPr>
       </w:pPr>
       <w:r>
-        <w:t>Hoe moet de WI er uit zien? (met schetsen</w:t>
+        <w:t xml:space="preserve">Hoe moet de </w:t>
+      </w:r>
+      <w:r>
+        <w:t>WEB INTERFACE</w:t>
+      </w:r>
+      <w:r>
+        <w:t xml:space="preserve"> er uit zien? (met schetsen</w:t>
       </w:r>
       <w:r>
         <w:t xml:space="preserve"> ter plekkuh</w:t>
@@ -1250,36 +1297,54 @@
     </w:p>
     <w:p>
       <w:pPr>
-        <w:pStyle w:val="ListParagraph"/>
-      </w:pPr>
-    </w:p>
-    <w:p>
-      <w:pPr>
-        <w:pStyle w:val="ListParagraph"/>
+        <w:pStyle w:val="Lijstalinea"/>
+      </w:pPr>
+    </w:p>
+    <w:p>
+      <w:pPr>
+        <w:pStyle w:val="Lijstalinea"/>
         <w:numPr>
           <w:ilvl w:val="0"/>
           <w:numId w:val="1"/>
         </w:numPr>
       </w:pPr>
       <w:r>
-        <w:t>Is er een server nodig tussen de wasmachine en de WI? Of zit die in de WM</w:t>
-      </w:r>
-    </w:p>
-    <w:p>
-      <w:pPr>
-        <w:pStyle w:val="ListParagraph"/>
+        <w:t xml:space="preserve">Is er een server nodig tussen de wasmachine en de </w:t>
+      </w:r>
+      <w:r>
+        <w:t>WEB INTERFACE</w:t>
+      </w:r>
+      <w:r>
+        <w:t xml:space="preserve">? Of zit die in de </w:t>
+      </w:r>
+      <w:r>
+        <w:t>wasmachine</w:t>
+      </w:r>
+    </w:p>
+    <w:p>
+      <w:pPr>
+        <w:pStyle w:val="Lijstalinea"/>
         <w:numPr>
           <w:ilvl w:val="0"/>
           <w:numId w:val="1"/>
         </w:numPr>
       </w:pPr>
       <w:r>
-        <w:t>Moet de WI van het internet bereikbaar zijn of alleen intern via het huisnetwerk?</w:t>
-      </w:r>
-    </w:p>
-    <w:p>
-      <w:pPr>
-        <w:pStyle w:val="ListParagraph"/>
+        <w:lastRenderedPageBreak/>
+        <w:t xml:space="preserve">Moet de </w:t>
+      </w:r>
+      <w:bookmarkStart w:id="0" w:name="_GoBack"/>
+      <w:r>
+        <w:t>WEB INTERFACE</w:t>
+      </w:r>
+      <w:bookmarkEnd w:id="0"/>
+      <w:r>
+        <w:t xml:space="preserve"> van het internet bereikbaar zijn of alleen intern via het huisnetwerk?</w:t>
+      </w:r>
+    </w:p>
+    <w:p>
+      <w:pPr>
+        <w:pStyle w:val="Lijstalinea"/>
         <w:numPr>
           <w:ilvl w:val="0"/>
           <w:numId w:val="1"/>
@@ -1294,7 +1359,7 @@
     </w:p>
     <w:p>
       <w:pPr>
-        <w:pStyle w:val="ListParagraph"/>
+        <w:pStyle w:val="Lijstalinea"/>
         <w:numPr>
           <w:ilvl w:val="0"/>
           <w:numId w:val="1"/>
@@ -1309,14 +1374,13 @@
     </w:p>
     <w:p>
       <w:pPr>
-        <w:pStyle w:val="ListParagraph"/>
+        <w:pStyle w:val="Lijstalinea"/>
         <w:numPr>
           <w:ilvl w:val="0"/>
           <w:numId w:val="1"/>
         </w:numPr>
       </w:pPr>
       <w:r>
-        <w:lastRenderedPageBreak/>
         <w:t>Moet er een keuze gemaakt worden over wat er eventueel naar de fabrikant gestuurd word?</w:t>
       </w:r>
       <w:r>
@@ -1334,8 +1398,8 @@
 </file>
 
 <file path=word/numbering.xml><?xml version="1.0" encoding="utf-8"?>
-<w:numbering xmlns:wpc="http://schemas.microsoft.com/office/word/2010/wordprocessingCanvas" xmlns:mc="http://schemas.openxmlformats.org/markup-compatibility/2006" xmlns:o="urn:schemas-microsoft-com:office:office" xmlns:r="http://schemas.openxmlformats.org/officeDocument/2006/relationships" xmlns:m="http://schemas.openxmlformats.org/officeDocument/2006/math" xmlns:v="urn:schemas-microsoft-com:vml" xmlns:wp14="http://schemas.microsoft.com/office/word/2010/wordprocessingDrawing" xmlns:wp="http://schemas.openxmlformats.org/drawingml/2006/wordprocessingDrawing" xmlns:w10="urn:schemas-microsoft-com:office:word" xmlns:w="http://schemas.openxmlformats.org/wordprocessingml/2006/main" xmlns:w14="http://schemas.microsoft.com/office/word/2010/wordml" xmlns:wpg="http://schemas.microsoft.com/office/word/2010/wordprocessingGroup" xmlns:wpi="http://schemas.microsoft.com/office/word/2010/wordprocessingInk" xmlns:wne="http://schemas.microsoft.com/office/word/2006/wordml" xmlns:wps="http://schemas.microsoft.com/office/word/2010/wordprocessingShape" mc:Ignorable="w14 wp14">
-  <w:abstractNum w:abstractNumId="0">
+<w:numbering xmlns:wpc="http://schemas.microsoft.com/office/word/2010/wordprocessingCanvas" xmlns:mc="http://schemas.openxmlformats.org/markup-compatibility/2006" xmlns:o="urn:schemas-microsoft-com:office:office" xmlns:r="http://schemas.openxmlformats.org/officeDocument/2006/relationships" xmlns:m="http://schemas.openxmlformats.org/officeDocument/2006/math" xmlns:v="urn:schemas-microsoft-com:vml" xmlns:wp14="http://schemas.microsoft.com/office/word/2010/wordprocessingDrawing" xmlns:wp="http://schemas.openxmlformats.org/drawingml/2006/wordprocessingDrawing" xmlns:w10="urn:schemas-microsoft-com:office:word" xmlns:w="http://schemas.openxmlformats.org/wordprocessingml/2006/main" xmlns:w14="http://schemas.microsoft.com/office/word/2010/wordml" xmlns:w15="http://schemas.microsoft.com/office/word/2012/wordml" xmlns:wpg="http://schemas.microsoft.com/office/word/2010/wordprocessingGroup" xmlns:wpi="http://schemas.microsoft.com/office/word/2010/wordprocessingInk" xmlns:wne="http://schemas.microsoft.com/office/word/2006/wordml" xmlns:wps="http://schemas.microsoft.com/office/word/2010/wordprocessingShape" mc:Ignorable="w14 w15 wp14">
+  <w:abstractNum w:abstractNumId="0" w15:restartNumberingAfterBreak="0">
     <w:nsid w:val="06366609"/>
     <w:multiLevelType w:val="hybridMultilevel"/>
     <w:tmpl w:val="8760D62A"/>
@@ -1421,7 +1485,7 @@
       </w:pPr>
     </w:lvl>
   </w:abstractNum>
-  <w:abstractNum w:abstractNumId="1">
+  <w:abstractNum w:abstractNumId="1" w15:restartNumberingAfterBreak="0">
     <w:nsid w:val="1C360759"/>
     <w:multiLevelType w:val="hybridMultilevel"/>
     <w:tmpl w:val="45BCAC40"/>
@@ -1534,7 +1598,7 @@
       </w:rPr>
     </w:lvl>
   </w:abstractNum>
-  <w:abstractNum w:abstractNumId="2">
+  <w:abstractNum w:abstractNumId="2" w15:restartNumberingAfterBreak="0">
     <w:nsid w:val="4966022C"/>
     <w:multiLevelType w:val="hybridMultilevel"/>
     <w:tmpl w:val="8760D62A"/>
@@ -1620,7 +1684,7 @@
       </w:pPr>
     </w:lvl>
   </w:abstractNum>
-  <w:abstractNum w:abstractNumId="3">
+  <w:abstractNum w:abstractNumId="3" w15:restartNumberingAfterBreak="0">
     <w:nsid w:val="498A71B3"/>
     <w:multiLevelType w:val="hybridMultilevel"/>
     <w:tmpl w:val="47BEBF66"/>
@@ -1733,7 +1797,7 @@
       </w:rPr>
     </w:lvl>
   </w:abstractNum>
-  <w:abstractNum w:abstractNumId="4">
+  <w:abstractNum w:abstractNumId="4" w15:restartNumberingAfterBreak="0">
     <w:nsid w:val="75051E55"/>
     <w:multiLevelType w:val="hybridMultilevel"/>
     <w:tmpl w:val="A2CA896C"/>
@@ -1846,7 +1910,7 @@
       </w:rPr>
     </w:lvl>
   </w:abstractNum>
-  <w:abstractNum w:abstractNumId="5">
+  <w:abstractNum w:abstractNumId="5" w15:restartNumberingAfterBreak="0">
     <w:nsid w:val="7CE53DF6"/>
     <w:multiLevelType w:val="hybridMultilevel"/>
     <w:tmpl w:val="6BDAF9EE"/>
@@ -1981,7 +2045,7 @@
 </file>
 
 <file path=word/styles.xml><?xml version="1.0" encoding="utf-8"?>
-<w:styles xmlns:mc="http://schemas.openxmlformats.org/markup-compatibility/2006" xmlns:r="http://schemas.openxmlformats.org/officeDocument/2006/relationships" xmlns:w="http://schemas.openxmlformats.org/wordprocessingml/2006/main" xmlns:w14="http://schemas.microsoft.com/office/word/2010/wordml" mc:Ignorable="w14">
+<w:styles xmlns:mc="http://schemas.openxmlformats.org/markup-compatibility/2006" xmlns:r="http://schemas.openxmlformats.org/officeDocument/2006/relationships" xmlns:w="http://schemas.openxmlformats.org/wordprocessingml/2006/main" xmlns:w14="http://schemas.microsoft.com/office/word/2010/wordml" xmlns:w15="http://schemas.microsoft.com/office/word/2012/wordml" mc:Ignorable="w14 w15">
   <w:docDefaults>
     <w:rPrDefault>
       <w:rPr>
@@ -1997,155 +2061,389 @@
       </w:pPr>
     </w:pPrDefault>
   </w:docDefaults>
-  <w:latentStyles w:defLockedState="0" w:defUIPriority="99" w:defSemiHidden="1" w:defUnhideWhenUsed="1" w:defQFormat="0" w:count="267">
-    <w:lsdException w:name="Normal" w:semiHidden="0" w:uiPriority="0" w:unhideWhenUsed="0" w:qFormat="1"/>
-    <w:lsdException w:name="heading 1" w:semiHidden="0" w:uiPriority="9" w:unhideWhenUsed="0" w:qFormat="1"/>
-    <w:lsdException w:name="heading 2" w:uiPriority="9" w:qFormat="1"/>
-    <w:lsdException w:name="heading 3" w:uiPriority="9" w:qFormat="1"/>
-    <w:lsdException w:name="heading 4" w:uiPriority="9" w:qFormat="1"/>
-    <w:lsdException w:name="heading 5" w:uiPriority="9" w:qFormat="1"/>
-    <w:lsdException w:name="heading 6" w:uiPriority="9" w:qFormat="1"/>
-    <w:lsdException w:name="heading 7" w:uiPriority="9" w:qFormat="1"/>
-    <w:lsdException w:name="heading 8" w:uiPriority="9" w:qFormat="1"/>
-    <w:lsdException w:name="heading 9" w:uiPriority="9" w:qFormat="1"/>
-    <w:lsdException w:name="toc 1" w:uiPriority="39"/>
-    <w:lsdException w:name="toc 2" w:uiPriority="39"/>
-    <w:lsdException w:name="toc 3" w:uiPriority="39"/>
-    <w:lsdException w:name="toc 4" w:uiPriority="39"/>
-    <w:lsdException w:name="toc 5" w:uiPriority="39"/>
-    <w:lsdException w:name="toc 6" w:uiPriority="39"/>
-    <w:lsdException w:name="toc 7" w:uiPriority="39"/>
-    <w:lsdException w:name="toc 8" w:uiPriority="39"/>
-    <w:lsdException w:name="toc 9" w:uiPriority="39"/>
-    <w:lsdException w:name="caption" w:uiPriority="35" w:qFormat="1"/>
-    <w:lsdException w:name="Title" w:semiHidden="0" w:uiPriority="10" w:unhideWhenUsed="0" w:qFormat="1"/>
-    <w:lsdException w:name="Default Paragraph Font" w:uiPriority="1"/>
-    <w:lsdException w:name="Subtitle" w:semiHidden="0" w:uiPriority="11" w:unhideWhenUsed="0" w:qFormat="1"/>
-    <w:lsdException w:name="Strong" w:semiHidden="0" w:uiPriority="22" w:unhideWhenUsed="0" w:qFormat="1"/>
-    <w:lsdException w:name="Emphasis" w:semiHidden="0" w:uiPriority="20" w:unhideWhenUsed="0" w:qFormat="1"/>
-    <w:lsdException w:name="Table Grid" w:semiHidden="0" w:uiPriority="39" w:unhideWhenUsed="0"/>
-    <w:lsdException w:name="Placeholder Text" w:unhideWhenUsed="0"/>
-    <w:lsdException w:name="No Spacing" w:semiHidden="0" w:uiPriority="1" w:unhideWhenUsed="0" w:qFormat="1"/>
-    <w:lsdException w:name="Light Shading" w:semiHidden="0" w:uiPriority="60" w:unhideWhenUsed="0"/>
-    <w:lsdException w:name="Light List" w:semiHidden="0" w:uiPriority="61" w:unhideWhenUsed="0"/>
-    <w:lsdException w:name="Light Grid" w:semiHidden="0" w:uiPriority="62" w:unhideWhenUsed="0"/>
-    <w:lsdException w:name="Medium Shading 1" w:semiHidden="0" w:uiPriority="63" w:unhideWhenUsed="0"/>
-    <w:lsdException w:name="Medium Shading 2" w:semiHidden="0" w:uiPriority="64" w:unhideWhenUsed="0"/>
-    <w:lsdException w:name="Medium List 1" w:semiHidden="0" w:uiPriority="65" w:unhideWhenUsed="0"/>
-    <w:lsdException w:name="Medium List 2" w:semiHidden="0" w:uiPriority="66" w:unhideWhenUsed="0"/>
-    <w:lsdException w:name="Medium Grid 1" w:semiHidden="0" w:uiPriority="67" w:unhideWhenUsed="0"/>
-    <w:lsdException w:name="Medium Grid 2" w:semiHidden="0" w:uiPriority="68" w:unhideWhenUsed="0"/>
-    <w:lsdException w:name="Medium Grid 3" w:semiHidden="0" w:uiPriority="69" w:unhideWhenUsed="0"/>
-    <w:lsdException w:name="Dark List" w:semiHidden="0" w:uiPriority="70" w:unhideWhenUsed="0"/>
-    <w:lsdException w:name="Colorful Shading" w:semiHidden="0" w:uiPriority="71" w:unhideWhenUsed="0"/>
-    <w:lsdException w:name="Colorful List" w:semiHidden="0" w:uiPriority="72" w:unhideWhenUsed="0"/>
-    <w:lsdException w:name="Colorful Grid" w:semiHidden="0" w:uiPriority="73" w:unhideWhenUsed="0"/>
-    <w:lsdException w:name="Light Shading Accent 1" w:semiHidden="0" w:uiPriority="60" w:unhideWhenUsed="0"/>
-    <w:lsdException w:name="Light List Accent 1" w:semiHidden="0" w:uiPriority="61" w:unhideWhenUsed="0"/>
-    <w:lsdException w:name="Light Grid Accent 1" w:semiHidden="0" w:uiPriority="62" w:unhideWhenUsed="0"/>
-    <w:lsdException w:name="Medium Shading 1 Accent 1" w:semiHidden="0" w:uiPriority="63" w:unhideWhenUsed="0"/>
-    <w:lsdException w:name="Medium Shading 2 Accent 1" w:semiHidden="0" w:uiPriority="64" w:unhideWhenUsed="0"/>
-    <w:lsdException w:name="Medium List 1 Accent 1" w:semiHidden="0" w:uiPriority="65" w:unhideWhenUsed="0"/>
-    <w:lsdException w:name="Revision" w:unhideWhenUsed="0"/>
-    <w:lsdException w:name="List Paragraph" w:semiHidden="0" w:uiPriority="34" w:unhideWhenUsed="0" w:qFormat="1"/>
-    <w:lsdException w:name="Quote" w:semiHidden="0" w:uiPriority="29" w:unhideWhenUsed="0" w:qFormat="1"/>
-    <w:lsdException w:name="Intense Quote" w:semiHidden="0" w:uiPriority="30" w:unhideWhenUsed="0" w:qFormat="1"/>
-    <w:lsdException w:name="Medium List 2 Accent 1" w:semiHidden="0" w:uiPriority="66" w:unhideWhenUsed="0"/>
-    <w:lsdException w:name="Medium Grid 1 Accent 1" w:semiHidden="0" w:uiPriority="67" w:unhideWhenUsed="0"/>
-    <w:lsdException w:name="Medium Grid 2 Accent 1" w:semiHidden="0" w:uiPriority="68" w:unhideWhenUsed="0"/>
-    <w:lsdException w:name="Medium Grid 3 Accent 1" w:semiHidden="0" w:uiPriority="69" w:unhideWhenUsed="0"/>
-    <w:lsdException w:name="Dark List Accent 1" w:semiHidden="0" w:uiPriority="70" w:unhideWhenUsed="0"/>
-    <w:lsdException w:name="Colorful Shading Accent 1" w:semiHidden="0" w:uiPriority="71" w:unhideWhenUsed="0"/>
-    <w:lsdException w:name="Colorful List Accent 1" w:semiHidden="0" w:uiPriority="72" w:unhideWhenUsed="0"/>
-    <w:lsdException w:name="Colorful Grid Accent 1" w:semiHidden="0" w:uiPriority="73" w:unhideWhenUsed="0"/>
-    <w:lsdException w:name="Light Shading Accent 2" w:semiHidden="0" w:uiPriority="60" w:unhideWhenUsed="0"/>
-    <w:lsdException w:name="Light List Accent 2" w:semiHidden="0" w:uiPriority="61" w:unhideWhenUsed="0"/>
-    <w:lsdException w:name="Light Grid Accent 2" w:semiHidden="0" w:uiPriority="62" w:unhideWhenUsed="0"/>
-    <w:lsdException w:name="Medium Shading 1 Accent 2" w:semiHidden="0" w:uiPriority="63" w:unhideWhenUsed="0"/>
-    <w:lsdException w:name="Medium Shading 2 Accent 2" w:semiHidden="0" w:uiPriority="64" w:unhideWhenUsed="0"/>
-    <w:lsdException w:name="Medium List 1 Accent 2" w:semiHidden="0" w:uiPriority="65" w:unhideWhenUsed="0"/>
-    <w:lsdException w:name="Medium List 2 Accent 2" w:semiHidden="0" w:uiPriority="66" w:unhideWhenUsed="0"/>
-    <w:lsdException w:name="Medium Grid 1 Accent 2" w:semiHidden="0" w:uiPriority="67" w:unhideWhenUsed="0"/>
-    <w:lsdException w:name="Medium Grid 2 Accent 2" w:semiHidden="0" w:uiPriority="68" w:unhideWhenUsed="0"/>
-    <w:lsdException w:name="Medium Grid 3 Accent 2" w:semiHidden="0" w:uiPriority="69" w:unhideWhenUsed="0"/>
-    <w:lsdException w:name="Dark List Accent 2" w:semiHidden="0" w:uiPriority="70" w:unhideWhenUsed="0"/>
-    <w:lsdException w:name="Colorful Shading Accent 2" w:semiHidden="0" w:uiPriority="71" w:unhideWhenUsed="0"/>
-    <w:lsdException w:name="Colorful List Accent 2" w:semiHidden="0" w:uiPriority="72" w:unhideWhenUsed="0"/>
-    <w:lsdException w:name="Colorful Grid Accent 2" w:semiHidden="0" w:uiPriority="73" w:unhideWhenUsed="0"/>
-    <w:lsdException w:name="Light Shading Accent 3" w:semiHidden="0" w:uiPriority="60" w:unhideWhenUsed="0"/>
-    <w:lsdException w:name="Light List Accent 3" w:semiHidden="0" w:uiPriority="61" w:unhideWhenUsed="0"/>
-    <w:lsdException w:name="Light Grid Accent 3" w:semiHidden="0" w:uiPriority="62" w:unhideWhenUsed="0"/>
-    <w:lsdException w:name="Medium Shading 1 Accent 3" w:semiHidden="0" w:uiPriority="63" w:unhideWhenUsed="0"/>
-    <w:lsdException w:name="Medium Shading 2 Accent 3" w:semiHidden="0" w:uiPriority="64" w:unhideWhenUsed="0"/>
-    <w:lsdException w:name="Medium List 1 Accent 3" w:semiHidden="0" w:uiPriority="65" w:unhideWhenUsed="0"/>
-    <w:lsdException w:name="Medium List 2 Accent 3" w:semiHidden="0" w:uiPriority="66" w:unhideWhenUsed="0"/>
-    <w:lsdException w:name="Medium Grid 1 Accent 3" w:semiHidden="0" w:uiPriority="67" w:unhideWhenUsed="0"/>
-    <w:lsdException w:name="Medium Grid 2 Accent 3" w:semiHidden="0" w:uiPriority="68" w:unhideWhenUsed="0"/>
-    <w:lsdException w:name="Medium Grid 3 Accent 3" w:semiHidden="0" w:uiPriority="69" w:unhideWhenUsed="0"/>
-    <w:lsdException w:name="Dark List Accent 3" w:semiHidden="0" w:uiPriority="70" w:unhideWhenUsed="0"/>
-    <w:lsdException w:name="Colorful Shading Accent 3" w:semiHidden="0" w:uiPriority="71" w:unhideWhenUsed="0"/>
-    <w:lsdException w:name="Colorful List Accent 3" w:semiHidden="0" w:uiPriority="72" w:unhideWhenUsed="0"/>
-    <w:lsdException w:name="Colorful Grid Accent 3" w:semiHidden="0" w:uiPriority="73" w:unhideWhenUsed="0"/>
-    <w:lsdException w:name="Light Shading Accent 4" w:semiHidden="0" w:uiPriority="60" w:unhideWhenUsed="0"/>
-    <w:lsdException w:name="Light List Accent 4" w:semiHidden="0" w:uiPriority="61" w:unhideWhenUsed="0"/>
-    <w:lsdException w:name="Light Grid Accent 4" w:semiHidden="0" w:uiPriority="62" w:unhideWhenUsed="0"/>
-    <w:lsdException w:name="Medium Shading 1 Accent 4" w:semiHidden="0" w:uiPriority="63" w:unhideWhenUsed="0"/>
-    <w:lsdException w:name="Medium Shading 2 Accent 4" w:semiHidden="0" w:uiPriority="64" w:unhideWhenUsed="0"/>
-    <w:lsdException w:name="Medium List 1 Accent 4" w:semiHidden="0" w:uiPriority="65" w:unhideWhenUsed="0"/>
-    <w:lsdException w:name="Medium List 2 Accent 4" w:semiHidden="0" w:uiPriority="66" w:unhideWhenUsed="0"/>
-    <w:lsdException w:name="Medium Grid 1 Accent 4" w:semiHidden="0" w:uiPriority="67" w:unhideWhenUsed="0"/>
-    <w:lsdException w:name="Medium Grid 2 Accent 4" w:semiHidden="0" w:uiPriority="68" w:unhideWhenUsed="0"/>
-    <w:lsdException w:name="Medium Grid 3 Accent 4" w:semiHidden="0" w:uiPriority="69" w:unhideWhenUsed="0"/>
-    <w:lsdException w:name="Dark List Accent 4" w:semiHidden="0" w:uiPriority="70" w:unhideWhenUsed="0"/>
-    <w:lsdException w:name="Colorful Shading Accent 4" w:semiHidden="0" w:uiPriority="71" w:unhideWhenUsed="0"/>
-    <w:lsdException w:name="Colorful List Accent 4" w:semiHidden="0" w:uiPriority="72" w:unhideWhenUsed="0"/>
-    <w:lsdException w:name="Colorful Grid Accent 4" w:semiHidden="0" w:uiPriority="73" w:unhideWhenUsed="0"/>
-    <w:lsdException w:name="Light Shading Accent 5" w:semiHidden="0" w:uiPriority="60" w:unhideWhenUsed="0"/>
-    <w:lsdException w:name="Light List Accent 5" w:semiHidden="0" w:uiPriority="61" w:unhideWhenUsed="0"/>
-    <w:lsdException w:name="Light Grid Accent 5" w:semiHidden="0" w:uiPriority="62" w:unhideWhenUsed="0"/>
-    <w:lsdException w:name="Medium Shading 1 Accent 5" w:semiHidden="0" w:uiPriority="63" w:unhideWhenUsed="0"/>
-    <w:lsdException w:name="Medium Shading 2 Accent 5" w:semiHidden="0" w:uiPriority="64" w:unhideWhenUsed="0"/>
-    <w:lsdException w:name="Medium List 1 Accent 5" w:semiHidden="0" w:uiPriority="65" w:unhideWhenUsed="0"/>
-    <w:lsdException w:name="Medium List 2 Accent 5" w:semiHidden="0" w:uiPriority="66" w:unhideWhenUsed="0"/>
-    <w:lsdException w:name="Medium Grid 1 Accent 5" w:semiHidden="0" w:uiPriority="67" w:unhideWhenUsed="0"/>
-    <w:lsdException w:name="Medium Grid 2 Accent 5" w:semiHidden="0" w:uiPriority="68" w:unhideWhenUsed="0"/>
-    <w:lsdException w:name="Medium Grid 3 Accent 5" w:semiHidden="0" w:uiPriority="69" w:unhideWhenUsed="0"/>
-    <w:lsdException w:name="Dark List Accent 5" w:semiHidden="0" w:uiPriority="70" w:unhideWhenUsed="0"/>
-    <w:lsdException w:name="Colorful Shading Accent 5" w:semiHidden="0" w:uiPriority="71" w:unhideWhenUsed="0"/>
-    <w:lsdException w:name="Colorful List Accent 5" w:semiHidden="0" w:uiPriority="72" w:unhideWhenUsed="0"/>
-    <w:lsdException w:name="Colorful Grid Accent 5" w:semiHidden="0" w:uiPriority="73" w:unhideWhenUsed="0"/>
-    <w:lsdException w:name="Light Shading Accent 6" w:semiHidden="0" w:uiPriority="60" w:unhideWhenUsed="0"/>
-    <w:lsdException w:name="Light List Accent 6" w:semiHidden="0" w:uiPriority="61" w:unhideWhenUsed="0"/>
-    <w:lsdException w:name="Light Grid Accent 6" w:semiHidden="0" w:uiPriority="62" w:unhideWhenUsed="0"/>
-    <w:lsdException w:name="Medium Shading 1 Accent 6" w:semiHidden="0" w:uiPriority="63" w:unhideWhenUsed="0"/>
-    <w:lsdException w:name="Medium Shading 2 Accent 6" w:semiHidden="0" w:uiPriority="64" w:unhideWhenUsed="0"/>
-    <w:lsdException w:name="Medium List 1 Accent 6" w:semiHidden="0" w:uiPriority="65" w:unhideWhenUsed="0"/>
-    <w:lsdException w:name="Medium List 2 Accent 6" w:semiHidden="0" w:uiPriority="66" w:unhideWhenUsed="0"/>
-    <w:lsdException w:name="Medium Grid 1 Accent 6" w:semiHidden="0" w:uiPriority="67" w:unhideWhenUsed="0"/>
-    <w:lsdException w:name="Medium Grid 2 Accent 6" w:semiHidden="0" w:uiPriority="68" w:unhideWhenUsed="0"/>
-    <w:lsdException w:name="Medium Grid 3 Accent 6" w:semiHidden="0" w:uiPriority="69" w:unhideWhenUsed="0"/>
-    <w:lsdException w:name="Dark List Accent 6" w:semiHidden="0" w:uiPriority="70" w:unhideWhenUsed="0"/>
-    <w:lsdException w:name="Colorful Shading Accent 6" w:semiHidden="0" w:uiPriority="71" w:unhideWhenUsed="0"/>
-    <w:lsdException w:name="Colorful List Accent 6" w:semiHidden="0" w:uiPriority="72" w:unhideWhenUsed="0"/>
-    <w:lsdException w:name="Colorful Grid Accent 6" w:semiHidden="0" w:uiPriority="73" w:unhideWhenUsed="0"/>
-    <w:lsdException w:name="Subtle Emphasis" w:semiHidden="0" w:uiPriority="19" w:unhideWhenUsed="0" w:qFormat="1"/>
-    <w:lsdException w:name="Intense Emphasis" w:semiHidden="0" w:uiPriority="21" w:unhideWhenUsed="0" w:qFormat="1"/>
-    <w:lsdException w:name="Subtle Reference" w:semiHidden="0" w:uiPriority="31" w:unhideWhenUsed="0" w:qFormat="1"/>
-    <w:lsdException w:name="Intense Reference" w:semiHidden="0" w:uiPriority="32" w:unhideWhenUsed="0" w:qFormat="1"/>
-    <w:lsdException w:name="Book Title" w:semiHidden="0" w:uiPriority="33" w:unhideWhenUsed="0" w:qFormat="1"/>
-    <w:lsdException w:name="Bibliography" w:uiPriority="37"/>
-    <w:lsdException w:name="TOC Heading" w:uiPriority="39" w:qFormat="1"/>
+  <w:latentStyles w:defLockedState="0" w:defUIPriority="99" w:defSemiHidden="0" w:defUnhideWhenUsed="0" w:defQFormat="0" w:count="371">
+    <w:lsdException w:name="Normal" w:uiPriority="0" w:qFormat="1"/>
+    <w:lsdException w:name="heading 1" w:uiPriority="9" w:qFormat="1"/>
+    <w:lsdException w:name="heading 2" w:semiHidden="1" w:uiPriority="9" w:unhideWhenUsed="1" w:qFormat="1"/>
+    <w:lsdException w:name="heading 3" w:semiHidden="1" w:uiPriority="9" w:unhideWhenUsed="1" w:qFormat="1"/>
+    <w:lsdException w:name="heading 4" w:semiHidden="1" w:uiPriority="9" w:unhideWhenUsed="1" w:qFormat="1"/>
+    <w:lsdException w:name="heading 5" w:semiHidden="1" w:uiPriority="9" w:unhideWhenUsed="1" w:qFormat="1"/>
+    <w:lsdException w:name="heading 6" w:semiHidden="1" w:uiPriority="9" w:unhideWhenUsed="1" w:qFormat="1"/>
+    <w:lsdException w:name="heading 7" w:semiHidden="1" w:uiPriority="9" w:unhideWhenUsed="1" w:qFormat="1"/>
+    <w:lsdException w:name="heading 8" w:semiHidden="1" w:uiPriority="9" w:unhideWhenUsed="1" w:qFormat="1"/>
+    <w:lsdException w:name="heading 9" w:semiHidden="1" w:uiPriority="9" w:unhideWhenUsed="1" w:qFormat="1"/>
+    <w:lsdException w:name="index 1" w:semiHidden="1" w:unhideWhenUsed="1"/>
+    <w:lsdException w:name="index 2" w:semiHidden="1" w:unhideWhenUsed="1"/>
+    <w:lsdException w:name="index 3" w:semiHidden="1" w:unhideWhenUsed="1"/>
+    <w:lsdException w:name="index 4" w:semiHidden="1" w:unhideWhenUsed="1"/>
+    <w:lsdException w:name="index 5" w:semiHidden="1" w:unhideWhenUsed="1"/>
+    <w:lsdException w:name="index 6" w:semiHidden="1" w:unhideWhenUsed="1"/>
+    <w:lsdException w:name="index 7" w:semiHidden="1" w:unhideWhenUsed="1"/>
+    <w:lsdException w:name="index 8" w:semiHidden="1" w:unhideWhenUsed="1"/>
+    <w:lsdException w:name="index 9" w:semiHidden="1" w:unhideWhenUsed="1"/>
+    <w:lsdException w:name="toc 1" w:semiHidden="1" w:uiPriority="39" w:unhideWhenUsed="1"/>
+    <w:lsdException w:name="toc 2" w:semiHidden="1" w:uiPriority="39" w:unhideWhenUsed="1"/>
+    <w:lsdException w:name="toc 3" w:semiHidden="1" w:uiPriority="39" w:unhideWhenUsed="1"/>
+    <w:lsdException w:name="toc 4" w:semiHidden="1" w:uiPriority="39" w:unhideWhenUsed="1"/>
+    <w:lsdException w:name="toc 5" w:semiHidden="1" w:uiPriority="39" w:unhideWhenUsed="1"/>
+    <w:lsdException w:name="toc 6" w:semiHidden="1" w:uiPriority="39" w:unhideWhenUsed="1"/>
+    <w:lsdException w:name="toc 7" w:semiHidden="1" w:uiPriority="39" w:unhideWhenUsed="1"/>
+    <w:lsdException w:name="toc 8" w:semiHidden="1" w:uiPriority="39" w:unhideWhenUsed="1"/>
+    <w:lsdException w:name="toc 9" w:semiHidden="1" w:uiPriority="39" w:unhideWhenUsed="1"/>
+    <w:lsdException w:name="Normal Indent" w:semiHidden="1" w:unhideWhenUsed="1"/>
+    <w:lsdException w:name="footnote text" w:semiHidden="1" w:unhideWhenUsed="1"/>
+    <w:lsdException w:name="annotation text" w:semiHidden="1" w:unhideWhenUsed="1"/>
+    <w:lsdException w:name="header" w:semiHidden="1" w:unhideWhenUsed="1"/>
+    <w:lsdException w:name="footer" w:semiHidden="1" w:unhideWhenUsed="1"/>
+    <w:lsdException w:name="index heading" w:semiHidden="1" w:unhideWhenUsed="1"/>
+    <w:lsdException w:name="caption" w:semiHidden="1" w:uiPriority="35" w:unhideWhenUsed="1" w:qFormat="1"/>
+    <w:lsdException w:name="table of figures" w:semiHidden="1" w:unhideWhenUsed="1"/>
+    <w:lsdException w:name="envelope address" w:semiHidden="1" w:unhideWhenUsed="1"/>
+    <w:lsdException w:name="envelope return" w:semiHidden="1" w:unhideWhenUsed="1"/>
+    <w:lsdException w:name="footnote reference" w:semiHidden="1" w:unhideWhenUsed="1"/>
+    <w:lsdException w:name="annotation reference" w:semiHidden="1" w:unhideWhenUsed="1"/>
+    <w:lsdException w:name="line number" w:semiHidden="1" w:unhideWhenUsed="1"/>
+    <w:lsdException w:name="page number" w:semiHidden="1" w:unhideWhenUsed="1"/>
+    <w:lsdException w:name="endnote reference" w:semiHidden="1" w:unhideWhenUsed="1"/>
+    <w:lsdException w:name="endnote text" w:semiHidden="1" w:unhideWhenUsed="1"/>
+    <w:lsdException w:name="table of authorities" w:semiHidden="1" w:unhideWhenUsed="1"/>
+    <w:lsdException w:name="macro" w:semiHidden="1" w:unhideWhenUsed="1"/>
+    <w:lsdException w:name="toa heading" w:semiHidden="1" w:unhideWhenUsed="1"/>
+    <w:lsdException w:name="List" w:semiHidden="1" w:unhideWhenUsed="1"/>
+    <w:lsdException w:name="List Bullet" w:semiHidden="1" w:unhideWhenUsed="1"/>
+    <w:lsdException w:name="List Number" w:semiHidden="1" w:unhideWhenUsed="1"/>
+    <w:lsdException w:name="List 2" w:semiHidden="1" w:unhideWhenUsed="1"/>
+    <w:lsdException w:name="List 3" w:semiHidden="1" w:unhideWhenUsed="1"/>
+    <w:lsdException w:name="List 4" w:semiHidden="1" w:unhideWhenUsed="1"/>
+    <w:lsdException w:name="List 5" w:semiHidden="1" w:unhideWhenUsed="1"/>
+    <w:lsdException w:name="List Bullet 2" w:semiHidden="1" w:unhideWhenUsed="1"/>
+    <w:lsdException w:name="List Bullet 3" w:semiHidden="1" w:unhideWhenUsed="1"/>
+    <w:lsdException w:name="List Bullet 4" w:semiHidden="1" w:unhideWhenUsed="1"/>
+    <w:lsdException w:name="List Bullet 5" w:semiHidden="1" w:unhideWhenUsed="1"/>
+    <w:lsdException w:name="List Number 2" w:semiHidden="1" w:unhideWhenUsed="1"/>
+    <w:lsdException w:name="List Number 3" w:semiHidden="1" w:unhideWhenUsed="1"/>
+    <w:lsdException w:name="List Number 4" w:semiHidden="1" w:unhideWhenUsed="1"/>
+    <w:lsdException w:name="List Number 5" w:semiHidden="1" w:unhideWhenUsed="1"/>
+    <w:lsdException w:name="Title" w:uiPriority="10" w:qFormat="1"/>
+    <w:lsdException w:name="Closing" w:semiHidden="1" w:unhideWhenUsed="1"/>
+    <w:lsdException w:name="Signature" w:semiHidden="1" w:unhideWhenUsed="1"/>
+    <w:lsdException w:name="Default Paragraph Font" w:semiHidden="1" w:uiPriority="1" w:unhideWhenUsed="1"/>
+    <w:lsdException w:name="Body Text" w:semiHidden="1" w:unhideWhenUsed="1"/>
+    <w:lsdException w:name="Body Text Indent" w:semiHidden="1" w:unhideWhenUsed="1"/>
+    <w:lsdException w:name="List Continue" w:semiHidden="1" w:unhideWhenUsed="1"/>
+    <w:lsdException w:name="List Continue 2" w:semiHidden="1" w:unhideWhenUsed="1"/>
+    <w:lsdException w:name="List Continue 3" w:semiHidden="1" w:unhideWhenUsed="1"/>
+    <w:lsdException w:name="List Continue 4" w:semiHidden="1" w:unhideWhenUsed="1"/>
+    <w:lsdException w:name="List Continue 5" w:semiHidden="1" w:unhideWhenUsed="1"/>
+    <w:lsdException w:name="Message Header" w:semiHidden="1" w:unhideWhenUsed="1"/>
+    <w:lsdException w:name="Subtitle" w:uiPriority="11" w:qFormat="1"/>
+    <w:lsdException w:name="Salutation" w:semiHidden="1" w:unhideWhenUsed="1"/>
+    <w:lsdException w:name="Date" w:semiHidden="1" w:unhideWhenUsed="1"/>
+    <w:lsdException w:name="Body Text First Indent" w:semiHidden="1" w:unhideWhenUsed="1"/>
+    <w:lsdException w:name="Body Text First Indent 2" w:semiHidden="1" w:unhideWhenUsed="1"/>
+    <w:lsdException w:name="Note Heading" w:semiHidden="1" w:unhideWhenUsed="1"/>
+    <w:lsdException w:name="Body Text 2" w:semiHidden="1" w:unhideWhenUsed="1"/>
+    <w:lsdException w:name="Body Text 3" w:semiHidden="1" w:unhideWhenUsed="1"/>
+    <w:lsdException w:name="Body Text Indent 2" w:semiHidden="1" w:unhideWhenUsed="1"/>
+    <w:lsdException w:name="Body Text Indent 3" w:semiHidden="1" w:unhideWhenUsed="1"/>
+    <w:lsdException w:name="Block Text" w:semiHidden="1" w:unhideWhenUsed="1"/>
+    <w:lsdException w:name="Hyperlink" w:semiHidden="1" w:unhideWhenUsed="1"/>
+    <w:lsdException w:name="FollowedHyperlink" w:semiHidden="1" w:unhideWhenUsed="1"/>
+    <w:lsdException w:name="Strong" w:uiPriority="22" w:qFormat="1"/>
+    <w:lsdException w:name="Emphasis" w:uiPriority="20" w:qFormat="1"/>
+    <w:lsdException w:name="Document Map" w:semiHidden="1" w:unhideWhenUsed="1"/>
+    <w:lsdException w:name="Plain Text" w:semiHidden="1" w:unhideWhenUsed="1"/>
+    <w:lsdException w:name="E-mail Signature" w:semiHidden="1" w:unhideWhenUsed="1"/>
+    <w:lsdException w:name="HTML Top of Form" w:semiHidden="1" w:unhideWhenUsed="1"/>
+    <w:lsdException w:name="HTML Bottom of Form" w:semiHidden="1" w:unhideWhenUsed="1"/>
+    <w:lsdException w:name="Normal (Web)" w:semiHidden="1" w:unhideWhenUsed="1"/>
+    <w:lsdException w:name="HTML Acronym" w:semiHidden="1" w:unhideWhenUsed="1"/>
+    <w:lsdException w:name="HTML Address" w:semiHidden="1" w:unhideWhenUsed="1"/>
+    <w:lsdException w:name="HTML Cite" w:semiHidden="1" w:unhideWhenUsed="1"/>
+    <w:lsdException w:name="HTML Code" w:semiHidden="1" w:unhideWhenUsed="1"/>
+    <w:lsdException w:name="HTML Definition" w:semiHidden="1" w:unhideWhenUsed="1"/>
+    <w:lsdException w:name="HTML Keyboard" w:semiHidden="1" w:unhideWhenUsed="1"/>
+    <w:lsdException w:name="HTML Preformatted" w:semiHidden="1" w:unhideWhenUsed="1"/>
+    <w:lsdException w:name="HTML Sample" w:semiHidden="1" w:unhideWhenUsed="1"/>
+    <w:lsdException w:name="HTML Typewriter" w:semiHidden="1" w:unhideWhenUsed="1"/>
+    <w:lsdException w:name="HTML Variable" w:semiHidden="1" w:unhideWhenUsed="1"/>
+    <w:lsdException w:name="Normal Table" w:semiHidden="1" w:unhideWhenUsed="1"/>
+    <w:lsdException w:name="annotation subject" w:semiHidden="1" w:unhideWhenUsed="1"/>
+    <w:lsdException w:name="No List" w:semiHidden="1" w:unhideWhenUsed="1"/>
+    <w:lsdException w:name="Outline List 1" w:semiHidden="1" w:unhideWhenUsed="1"/>
+    <w:lsdException w:name="Outline List 2" w:semiHidden="1" w:unhideWhenUsed="1"/>
+    <w:lsdException w:name="Outline List 3" w:semiHidden="1" w:unhideWhenUsed="1"/>
+    <w:lsdException w:name="Table Simple 1" w:semiHidden="1" w:unhideWhenUsed="1"/>
+    <w:lsdException w:name="Table Simple 2" w:semiHidden="1" w:unhideWhenUsed="1"/>
+    <w:lsdException w:name="Table Simple 3" w:semiHidden="1" w:unhideWhenUsed="1"/>
+    <w:lsdException w:name="Table Classic 1" w:semiHidden="1" w:unhideWhenUsed="1"/>
+    <w:lsdException w:name="Table Classic 2" w:semiHidden="1" w:unhideWhenUsed="1"/>
+    <w:lsdException w:name="Table Classic 3" w:semiHidden="1" w:unhideWhenUsed="1"/>
+    <w:lsdException w:name="Table Classic 4" w:semiHidden="1" w:unhideWhenUsed="1"/>
+    <w:lsdException w:name="Table Colorful 1" w:semiHidden="1" w:unhideWhenUsed="1"/>
+    <w:lsdException w:name="Table Colorful 2" w:semiHidden="1" w:unhideWhenUsed="1"/>
+    <w:lsdException w:name="Table Colorful 3" w:semiHidden="1" w:unhideWhenUsed="1"/>
+    <w:lsdException w:name="Table Columns 1" w:semiHidden="1" w:unhideWhenUsed="1"/>
+    <w:lsdException w:name="Table Columns 2" w:semiHidden="1" w:unhideWhenUsed="1"/>
+    <w:lsdException w:name="Table Columns 3" w:semiHidden="1" w:unhideWhenUsed="1"/>
+    <w:lsdException w:name="Table Columns 4" w:semiHidden="1" w:unhideWhenUsed="1"/>
+    <w:lsdException w:name="Table Columns 5" w:semiHidden="1" w:unhideWhenUsed="1"/>
+    <w:lsdException w:name="Table Grid 1" w:semiHidden="1" w:unhideWhenUsed="1"/>
+    <w:lsdException w:name="Table Grid 2" w:semiHidden="1" w:unhideWhenUsed="1"/>
+    <w:lsdException w:name="Table Grid 3" w:semiHidden="1" w:unhideWhenUsed="1"/>
+    <w:lsdException w:name="Table Grid 4" w:semiHidden="1" w:unhideWhenUsed="1"/>
+    <w:lsdException w:name="Table Grid 5" w:semiHidden="1" w:unhideWhenUsed="1"/>
+    <w:lsdException w:name="Table Grid 6" w:semiHidden="1" w:unhideWhenUsed="1"/>
+    <w:lsdException w:name="Table Grid 7" w:semiHidden="1" w:unhideWhenUsed="1"/>
+    <w:lsdException w:name="Table Grid 8" w:semiHidden="1" w:unhideWhenUsed="1"/>
+    <w:lsdException w:name="Table List 1" w:semiHidden="1" w:unhideWhenUsed="1"/>
+    <w:lsdException w:name="Table List 2" w:semiHidden="1" w:unhideWhenUsed="1"/>
+    <w:lsdException w:name="Table List 3" w:semiHidden="1" w:unhideWhenUsed="1"/>
+    <w:lsdException w:name="Table List 4" w:semiHidden="1" w:unhideWhenUsed="1"/>
+    <w:lsdException w:name="Table List 5" w:semiHidden="1" w:unhideWhenUsed="1"/>
+    <w:lsdException w:name="Table List 6" w:semiHidden="1" w:unhideWhenUsed="1"/>
+    <w:lsdException w:name="Table List 7" w:semiHidden="1" w:unhideWhenUsed="1"/>
+    <w:lsdException w:name="Table List 8" w:semiHidden="1" w:unhideWhenUsed="1"/>
+    <w:lsdException w:name="Table 3D effects 1" w:semiHidden="1" w:unhideWhenUsed="1"/>
+    <w:lsdException w:name="Table 3D effects 2" w:semiHidden="1" w:unhideWhenUsed="1"/>
+    <w:lsdException w:name="Table 3D effects 3" w:semiHidden="1" w:unhideWhenUsed="1"/>
+    <w:lsdException w:name="Table Contemporary" w:semiHidden="1" w:unhideWhenUsed="1"/>
+    <w:lsdException w:name="Table Elegant" w:semiHidden="1" w:unhideWhenUsed="1"/>
+    <w:lsdException w:name="Table Professional" w:semiHidden="1" w:unhideWhenUsed="1"/>
+    <w:lsdException w:name="Table Subtle 1" w:semiHidden="1" w:unhideWhenUsed="1"/>
+    <w:lsdException w:name="Table Subtle 2" w:semiHidden="1" w:unhideWhenUsed="1"/>
+    <w:lsdException w:name="Table Web 1" w:semiHidden="1" w:unhideWhenUsed="1"/>
+    <w:lsdException w:name="Table Web 2" w:semiHidden="1" w:unhideWhenUsed="1"/>
+    <w:lsdException w:name="Table Web 3" w:semiHidden="1" w:unhideWhenUsed="1"/>
+    <w:lsdException w:name="Balloon Text" w:semiHidden="1" w:unhideWhenUsed="1"/>
+    <w:lsdException w:name="Table Grid" w:uiPriority="39"/>
+    <w:lsdException w:name="Table Theme" w:semiHidden="1" w:unhideWhenUsed="1"/>
+    <w:lsdException w:name="Placeholder Text" w:semiHidden="1"/>
+    <w:lsdException w:name="No Spacing" w:uiPriority="1" w:qFormat="1"/>
+    <w:lsdException w:name="Light Shading" w:uiPriority="60"/>
+    <w:lsdException w:name="Light List" w:uiPriority="61"/>
+    <w:lsdException w:name="Light Grid" w:uiPriority="62"/>
+    <w:lsdException w:name="Medium Shading 1" w:uiPriority="63"/>
+    <w:lsdException w:name="Medium Shading 2" w:uiPriority="64"/>
+    <w:lsdException w:name="Medium List 1" w:uiPriority="65"/>
+    <w:lsdException w:name="Medium List 2" w:uiPriority="66"/>
+    <w:lsdException w:name="Medium Grid 1" w:uiPriority="67"/>
+    <w:lsdException w:name="Medium Grid 2" w:uiPriority="68"/>
+    <w:lsdException w:name="Medium Grid 3" w:uiPriority="69"/>
+    <w:lsdException w:name="Dark List" w:uiPriority="70"/>
+    <w:lsdException w:name="Colorful Shading" w:uiPriority="71"/>
+    <w:lsdException w:name="Colorful List" w:uiPriority="72"/>
+    <w:lsdException w:name="Colorful Grid" w:uiPriority="73"/>
+    <w:lsdException w:name="Light Shading Accent 1" w:uiPriority="60"/>
+    <w:lsdException w:name="Light List Accent 1" w:uiPriority="61"/>
+    <w:lsdException w:name="Light Grid Accent 1" w:uiPriority="62"/>
+    <w:lsdException w:name="Medium Shading 1 Accent 1" w:uiPriority="63"/>
+    <w:lsdException w:name="Medium Shading 2 Accent 1" w:uiPriority="64"/>
+    <w:lsdException w:name="Medium List 1 Accent 1" w:uiPriority="65"/>
+    <w:lsdException w:name="Revision" w:semiHidden="1"/>
+    <w:lsdException w:name="List Paragraph" w:uiPriority="34" w:qFormat="1"/>
+    <w:lsdException w:name="Quote" w:uiPriority="29" w:qFormat="1"/>
+    <w:lsdException w:name="Intense Quote" w:uiPriority="30" w:qFormat="1"/>
+    <w:lsdException w:name="Medium List 2 Accent 1" w:uiPriority="66"/>
+    <w:lsdException w:name="Medium Grid 1 Accent 1" w:uiPriority="67"/>
+    <w:lsdException w:name="Medium Grid 2 Accent 1" w:uiPriority="68"/>
+    <w:lsdException w:name="Medium Grid 3 Accent 1" w:uiPriority="69"/>
+    <w:lsdException w:name="Dark List Accent 1" w:uiPriority="70"/>
+    <w:lsdException w:name="Colorful Shading Accent 1" w:uiPriority="71"/>
+    <w:lsdException w:name="Colorful List Accent 1" w:uiPriority="72"/>
+    <w:lsdException w:name="Colorful Grid Accent 1" w:uiPriority="73"/>
+    <w:lsdException w:name="Light Shading Accent 2" w:uiPriority="60"/>
+    <w:lsdException w:name="Light List Accent 2" w:uiPriority="61"/>
+    <w:lsdException w:name="Light Grid Accent 2" w:uiPriority="62"/>
+    <w:lsdException w:name="Medium Shading 1 Accent 2" w:uiPriority="63"/>
+    <w:lsdException w:name="Medium Shading 2 Accent 2" w:uiPriority="64"/>
+    <w:lsdException w:name="Medium List 1 Accent 2" w:uiPriority="65"/>
+    <w:lsdException w:name="Medium List 2 Accent 2" w:uiPriority="66"/>
+    <w:lsdException w:name="Medium Grid 1 Accent 2" w:uiPriority="67"/>
+    <w:lsdException w:name="Medium Grid 2 Accent 2" w:uiPriority="68"/>
+    <w:lsdException w:name="Medium Grid 3 Accent 2" w:uiPriority="69"/>
+    <w:lsdException w:name="Dark List Accent 2" w:uiPriority="70"/>
+    <w:lsdException w:name="Colorful Shading Accent 2" w:uiPriority="71"/>
+    <w:lsdException w:name="Colorful List Accent 2" w:uiPriority="72"/>
+    <w:lsdException w:name="Colorful Grid Accent 2" w:uiPriority="73"/>
+    <w:lsdException w:name="Light Shading Accent 3" w:uiPriority="60"/>
+    <w:lsdException w:name="Light List Accent 3" w:uiPriority="61"/>
+    <w:lsdException w:name="Light Grid Accent 3" w:uiPriority="62"/>
+    <w:lsdException w:name="Medium Shading 1 Accent 3" w:uiPriority="63"/>
+    <w:lsdException w:name="Medium Shading 2 Accent 3" w:uiPriority="64"/>
+    <w:lsdException w:name="Medium List 1 Accent 3" w:uiPriority="65"/>
+    <w:lsdException w:name="Medium List 2 Accent 3" w:uiPriority="66"/>
+    <w:lsdException w:name="Medium Grid 1 Accent 3" w:uiPriority="67"/>
+    <w:lsdException w:name="Medium Grid 2 Accent 3" w:uiPriority="68"/>
+    <w:lsdException w:name="Medium Grid 3 Accent 3" w:uiPriority="69"/>
+    <w:lsdException w:name="Dark List Accent 3" w:uiPriority="70"/>
+    <w:lsdException w:name="Colorful Shading Accent 3" w:uiPriority="71"/>
+    <w:lsdException w:name="Colorful List Accent 3" w:uiPriority="72"/>
+    <w:lsdException w:name="Colorful Grid Accent 3" w:uiPriority="73"/>
+    <w:lsdException w:name="Light Shading Accent 4" w:uiPriority="60"/>
+    <w:lsdException w:name="Light List Accent 4" w:uiPriority="61"/>
+    <w:lsdException w:name="Light Grid Accent 4" w:uiPriority="62"/>
+    <w:lsdException w:name="Medium Shading 1 Accent 4" w:uiPriority="63"/>
+    <w:lsdException w:name="Medium Shading 2 Accent 4" w:uiPriority="64"/>
+    <w:lsdException w:name="Medium List 1 Accent 4" w:uiPriority="65"/>
+    <w:lsdException w:name="Medium List 2 Accent 4" w:uiPriority="66"/>
+    <w:lsdException w:name="Medium Grid 1 Accent 4" w:uiPriority="67"/>
+    <w:lsdException w:name="Medium Grid 2 Accent 4" w:uiPriority="68"/>
+    <w:lsdException w:name="Medium Grid 3 Accent 4" w:uiPriority="69"/>
+    <w:lsdException w:name="Dark List Accent 4" w:uiPriority="70"/>
+    <w:lsdException w:name="Colorful Shading Accent 4" w:uiPriority="71"/>
+    <w:lsdException w:name="Colorful List Accent 4" w:uiPriority="72"/>
+    <w:lsdException w:name="Colorful Grid Accent 4" w:uiPriority="73"/>
+    <w:lsdException w:name="Light Shading Accent 5" w:uiPriority="60"/>
+    <w:lsdException w:name="Light List Accent 5" w:uiPriority="61"/>
+    <w:lsdException w:name="Light Grid Accent 5" w:uiPriority="62"/>
+    <w:lsdException w:name="Medium Shading 1 Accent 5" w:uiPriority="63"/>
+    <w:lsdException w:name="Medium Shading 2 Accent 5" w:uiPriority="64"/>
+    <w:lsdException w:name="Medium List 1 Accent 5" w:uiPriority="65"/>
+    <w:lsdException w:name="Medium List 2 Accent 5" w:uiPriority="66"/>
+    <w:lsdException w:name="Medium Grid 1 Accent 5" w:uiPriority="67"/>
+    <w:lsdException w:name="Medium Grid 2 Accent 5" w:uiPriority="68"/>
+    <w:lsdException w:name="Medium Grid 3 Accent 5" w:uiPriority="69"/>
+    <w:lsdException w:name="Dark List Accent 5" w:uiPriority="70"/>
+    <w:lsdException w:name="Colorful Shading Accent 5" w:uiPriority="71"/>
+    <w:lsdException w:name="Colorful List Accent 5" w:uiPriority="72"/>
+    <w:lsdException w:name="Colorful Grid Accent 5" w:uiPriority="73"/>
+    <w:lsdException w:name="Light Shading Accent 6" w:uiPriority="60"/>
+    <w:lsdException w:name="Light List Accent 6" w:uiPriority="61"/>
+    <w:lsdException w:name="Light Grid Accent 6" w:uiPriority="62"/>
+    <w:lsdException w:name="Medium Shading 1 Accent 6" w:uiPriority="63"/>
+    <w:lsdException w:name="Medium Shading 2 Accent 6" w:uiPriority="64"/>
+    <w:lsdException w:name="Medium List 1 Accent 6" w:uiPriority="65"/>
+    <w:lsdException w:name="Medium List 2 Accent 6" w:uiPriority="66"/>
+    <w:lsdException w:name="Medium Grid 1 Accent 6" w:uiPriority="67"/>
+    <w:lsdException w:name="Medium Grid 2 Accent 6" w:uiPriority="68"/>
+    <w:lsdException w:name="Medium Grid 3 Accent 6" w:uiPriority="69"/>
+    <w:lsdException w:name="Dark List Accent 6" w:uiPriority="70"/>
+    <w:lsdException w:name="Colorful Shading Accent 6" w:uiPriority="71"/>
+    <w:lsdException w:name="Colorful List Accent 6" w:uiPriority="72"/>
+    <w:lsdException w:name="Colorful Grid Accent 6" w:uiPriority="73"/>
+    <w:lsdException w:name="Subtle Emphasis" w:uiPriority="19" w:qFormat="1"/>
+    <w:lsdException w:name="Intense Emphasis" w:uiPriority="21" w:qFormat="1"/>
+    <w:lsdException w:name="Subtle Reference" w:uiPriority="31" w:qFormat="1"/>
+    <w:lsdException w:name="Intense Reference" w:uiPriority="32" w:qFormat="1"/>
+    <w:lsdException w:name="Book Title" w:uiPriority="33" w:qFormat="1"/>
+    <w:lsdException w:name="Bibliography" w:semiHidden="1" w:uiPriority="37" w:unhideWhenUsed="1"/>
+    <w:lsdException w:name="TOC Heading" w:semiHidden="1" w:uiPriority="39" w:unhideWhenUsed="1" w:qFormat="1"/>
+    <w:lsdException w:name="Plain Table 1" w:uiPriority="41"/>
+    <w:lsdException w:name="Plain Table 2" w:uiPriority="42"/>
+    <w:lsdException w:name="Plain Table 3" w:uiPriority="43"/>
+    <w:lsdException w:name="Plain Table 4" w:uiPriority="44"/>
+    <w:lsdException w:name="Plain Table 5" w:uiPriority="45"/>
+    <w:lsdException w:name="Grid Table Light" w:uiPriority="40"/>
+    <w:lsdException w:name="Grid Table 1 Light" w:uiPriority="46"/>
+    <w:lsdException w:name="Grid Table 2" w:uiPriority="47"/>
+    <w:lsdException w:name="Grid Table 3" w:uiPriority="48"/>
+    <w:lsdException w:name="Grid Table 4" w:uiPriority="49"/>
+    <w:lsdException w:name="Grid Table 5 Dark" w:uiPriority="50"/>
+    <w:lsdException w:name="Grid Table 6 Colorful" w:uiPriority="51"/>
+    <w:lsdException w:name="Grid Table 7 Colorful" w:uiPriority="52"/>
+    <w:lsdException w:name="Grid Table 1 Light Accent 1" w:uiPriority="46"/>
+    <w:lsdException w:name="Grid Table 2 Accent 1" w:uiPriority="47"/>
+    <w:lsdException w:name="Grid Table 3 Accent 1" w:uiPriority="48"/>
+    <w:lsdException w:name="Grid Table 4 Accent 1" w:uiPriority="49"/>
+    <w:lsdException w:name="Grid Table 5 Dark Accent 1" w:uiPriority="50"/>
+    <w:lsdException w:name="Grid Table 6 Colorful Accent 1" w:uiPriority="51"/>
+    <w:lsdException w:name="Grid Table 7 Colorful Accent 1" w:uiPriority="52"/>
+    <w:lsdException w:name="Grid Table 1 Light Accent 2" w:uiPriority="46"/>
+    <w:lsdException w:name="Grid Table 2 Accent 2" w:uiPriority="47"/>
+    <w:lsdException w:name="Grid Table 3 Accent 2" w:uiPriority="48"/>
+    <w:lsdException w:name="Grid Table 4 Accent 2" w:uiPriority="49"/>
+    <w:lsdException w:name="Grid Table 5 Dark Accent 2" w:uiPriority="50"/>
+    <w:lsdException w:name="Grid Table 6 Colorful Accent 2" w:uiPriority="51"/>
+    <w:lsdException w:name="Grid Table 7 Colorful Accent 2" w:uiPriority="52"/>
+    <w:lsdException w:name="Grid Table 1 Light Accent 3" w:uiPriority="46"/>
+    <w:lsdException w:name="Grid Table 2 Accent 3" w:uiPriority="47"/>
+    <w:lsdException w:name="Grid Table 3 Accent 3" w:uiPriority="48"/>
+    <w:lsdException w:name="Grid Table 4 Accent 3" w:uiPriority="49"/>
+    <w:lsdException w:name="Grid Table 5 Dark Accent 3" w:uiPriority="50"/>
+    <w:lsdException w:name="Grid Table 6 Colorful Accent 3" w:uiPriority="51"/>
+    <w:lsdException w:name="Grid Table 7 Colorful Accent 3" w:uiPriority="52"/>
+    <w:lsdException w:name="Grid Table 1 Light Accent 4" w:uiPriority="46"/>
+    <w:lsdException w:name="Grid Table 2 Accent 4" w:uiPriority="47"/>
+    <w:lsdException w:name="Grid Table 3 Accent 4" w:uiPriority="48"/>
+    <w:lsdException w:name="Grid Table 4 Accent 4" w:uiPriority="49"/>
+    <w:lsdException w:name="Grid Table 5 Dark Accent 4" w:uiPriority="50"/>
+    <w:lsdException w:name="Grid Table 6 Colorful Accent 4" w:uiPriority="51"/>
+    <w:lsdException w:name="Grid Table 7 Colorful Accent 4" w:uiPriority="52"/>
+    <w:lsdException w:name="Grid Table 1 Light Accent 5" w:uiPriority="46"/>
+    <w:lsdException w:name="Grid Table 2 Accent 5" w:uiPriority="47"/>
+    <w:lsdException w:name="Grid Table 3 Accent 5" w:uiPriority="48"/>
+    <w:lsdException w:name="Grid Table 4 Accent 5" w:uiPriority="49"/>
+    <w:lsdException w:name="Grid Table 5 Dark Accent 5" w:uiPriority="50"/>
+    <w:lsdException w:name="Grid Table 6 Colorful Accent 5" w:uiPriority="51"/>
+    <w:lsdException w:name="Grid Table 7 Colorful Accent 5" w:uiPriority="52"/>
+    <w:lsdException w:name="Grid Table 1 Light Accent 6" w:uiPriority="46"/>
+    <w:lsdException w:name="Grid Table 2 Accent 6" w:uiPriority="47"/>
+    <w:lsdException w:name="Grid Table 3 Accent 6" w:uiPriority="48"/>
+    <w:lsdException w:name="Grid Table 4 Accent 6" w:uiPriority="49"/>
+    <w:lsdException w:name="Grid Table 5 Dark Accent 6" w:uiPriority="50"/>
+    <w:lsdException w:name="Grid Table 6 Colorful Accent 6" w:uiPriority="51"/>
+    <w:lsdException w:name="Grid Table 7 Colorful Accent 6" w:uiPriority="52"/>
+    <w:lsdException w:name="List Table 1 Light" w:uiPriority="46"/>
+    <w:lsdException w:name="List Table 2" w:uiPriority="47"/>
+    <w:lsdException w:name="List Table 3" w:uiPriority="48"/>
+    <w:lsdException w:name="List Table 4" w:uiPriority="49"/>
+    <w:lsdException w:name="List Table 5 Dark" w:uiPriority="50"/>
+    <w:lsdException w:name="List Table 6 Colorful" w:uiPriority="51"/>
+    <w:lsdException w:name="List Table 7 Colorful" w:uiPriority="52"/>
+    <w:lsdException w:name="List Table 1 Light Accent 1" w:uiPriority="46"/>
+    <w:lsdException w:name="List Table 2 Accent 1" w:uiPriority="47"/>
+    <w:lsdException w:name="List Table 3 Accent 1" w:uiPriority="48"/>
+    <w:lsdException w:name="List Table 4 Accent 1" w:uiPriority="49"/>
+    <w:lsdException w:name="List Table 5 Dark Accent 1" w:uiPriority="50"/>
+    <w:lsdException w:name="List Table 6 Colorful Accent 1" w:uiPriority="51"/>
+    <w:lsdException w:name="List Table 7 Colorful Accent 1" w:uiPriority="52"/>
+    <w:lsdException w:name="List Table 1 Light Accent 2" w:uiPriority="46"/>
+    <w:lsdException w:name="List Table 2 Accent 2" w:uiPriority="47"/>
+    <w:lsdException w:name="List Table 3 Accent 2" w:uiPriority="48"/>
+    <w:lsdException w:name="List Table 4 Accent 2" w:uiPriority="49"/>
+    <w:lsdException w:name="List Table 5 Dark Accent 2" w:uiPriority="50"/>
+    <w:lsdException w:name="List Table 6 Colorful Accent 2" w:uiPriority="51"/>
+    <w:lsdException w:name="List Table 7 Colorful Accent 2" w:uiPriority="52"/>
+    <w:lsdException w:name="List Table 1 Light Accent 3" w:uiPriority="46"/>
+    <w:lsdException w:name="List Table 2 Accent 3" w:uiPriority="47"/>
+    <w:lsdException w:name="List Table 3 Accent 3" w:uiPriority="48"/>
+    <w:lsdException w:name="List Table 4 Accent 3" w:uiPriority="49"/>
+    <w:lsdException w:name="List Table 5 Dark Accent 3" w:uiPriority="50"/>
+    <w:lsdException w:name="List Table 6 Colorful Accent 3" w:uiPriority="51"/>
+    <w:lsdException w:name="List Table 7 Colorful Accent 3" w:uiPriority="52"/>
+    <w:lsdException w:name="List Table 1 Light Accent 4" w:uiPriority="46"/>
+    <w:lsdException w:name="List Table 2 Accent 4" w:uiPriority="47"/>
+    <w:lsdException w:name="List Table 3 Accent 4" w:uiPriority="48"/>
+    <w:lsdException w:name="List Table 4 Accent 4" w:uiPriority="49"/>
+    <w:lsdException w:name="List Table 5 Dark Accent 4" w:uiPriority="50"/>
+    <w:lsdException w:name="List Table 6 Colorful Accent 4" w:uiPriority="51"/>
+    <w:lsdException w:name="List Table 7 Colorful Accent 4" w:uiPriority="52"/>
+    <w:lsdException w:name="List Table 1 Light Accent 5" w:uiPriority="46"/>
+    <w:lsdException w:name="List Table 2 Accent 5" w:uiPriority="47"/>
+    <w:lsdException w:name="List Table 3 Accent 5" w:uiPriority="48"/>
+    <w:lsdException w:name="List Table 4 Accent 5" w:uiPriority="49"/>
+    <w:lsdException w:name="List Table 5 Dark Accent 5" w:uiPriority="50"/>
+    <w:lsdException w:name="List Table 6 Colorful Accent 5" w:uiPriority="51"/>
+    <w:lsdException w:name="List Table 7 Colorful Accent 5" w:uiPriority="52"/>
+    <w:lsdException w:name="List Table 1 Light Accent 6" w:uiPriority="46"/>
+    <w:lsdException w:name="List Table 2 Accent 6" w:uiPriority="47"/>
+    <w:lsdException w:name="List Table 3 Accent 6" w:uiPriority="48"/>
+    <w:lsdException w:name="List Table 4 Accent 6" w:uiPriority="49"/>
+    <w:lsdException w:name="List Table 5 Dark Accent 6" w:uiPriority="50"/>
+    <w:lsdException w:name="List Table 6 Colorful Accent 6" w:uiPriority="51"/>
+    <w:lsdException w:name="List Table 7 Colorful Accent 6" w:uiPriority="52"/>
   </w:latentStyles>
-  <w:style w:type="paragraph" w:default="1" w:styleId="Normal">
+  <w:style w:type="paragraph" w:default="1" w:styleId="Standaard">
     <w:name w:val="Normal"/>
     <w:qFormat/>
     <w:rsid w:val="00C943DE"/>
   </w:style>
-  <w:style w:type="paragraph" w:styleId="Heading1">
+  <w:style w:type="paragraph" w:styleId="Kop1">
     <w:name w:val="heading 1"/>
-    <w:basedOn w:val="Normal"/>
-    <w:next w:val="Normal"/>
-    <w:link w:val="Heading1Char"/>
+    <w:basedOn w:val="Standaard"/>
+    <w:next w:val="Standaard"/>
+    <w:link w:val="Kop1Char"/>
     <w:uiPriority w:val="9"/>
     <w:qFormat/>
     <w:rsid w:val="00472F78"/>
@@ -2162,11 +2460,11 @@
       <w:szCs w:val="32"/>
     </w:rPr>
   </w:style>
-  <w:style w:type="paragraph" w:styleId="Heading2">
+  <w:style w:type="paragraph" w:styleId="Kop2">
     <w:name w:val="heading 2"/>
-    <w:basedOn w:val="Normal"/>
-    <w:next w:val="Normal"/>
-    <w:link w:val="Heading2Char"/>
+    <w:basedOn w:val="Standaard"/>
+    <w:next w:val="Standaard"/>
+    <w:link w:val="Kop2Char"/>
     <w:uiPriority w:val="9"/>
     <w:unhideWhenUsed/>
     <w:qFormat/>
@@ -2184,13 +2482,13 @@
       <w:szCs w:val="26"/>
     </w:rPr>
   </w:style>
-  <w:style w:type="character" w:default="1" w:styleId="DefaultParagraphFont">
+  <w:style w:type="character" w:default="1" w:styleId="Standaardalinea-lettertype">
     <w:name w:val="Default Paragraph Font"/>
     <w:uiPriority w:val="1"/>
     <w:semiHidden/>
     <w:unhideWhenUsed/>
   </w:style>
-  <w:style w:type="table" w:default="1" w:styleId="TableNormal">
+  <w:style w:type="table" w:default="1" w:styleId="Standaardtabel">
     <w:name w:val="Normal Table"/>
     <w:uiPriority w:val="99"/>
     <w:semiHidden/>
@@ -2205,15 +2503,15 @@
       </w:tblCellMar>
     </w:tblPr>
   </w:style>
-  <w:style w:type="numbering" w:default="1" w:styleId="NoList">
+  <w:style w:type="numbering" w:default="1" w:styleId="Geenlijst">
     <w:name w:val="No List"/>
     <w:uiPriority w:val="99"/>
     <w:semiHidden/>
     <w:unhideWhenUsed/>
   </w:style>
-  <w:style w:type="paragraph" w:styleId="ListParagraph">
+  <w:style w:type="paragraph" w:styleId="Lijstalinea">
     <w:name w:val="List Paragraph"/>
-    <w:basedOn w:val="Normal"/>
+    <w:basedOn w:val="Standaard"/>
     <w:uiPriority w:val="34"/>
     <w:qFormat/>
     <w:rsid w:val="00BB04B0"/>
@@ -2222,10 +2520,10 @@
       <w:contextualSpacing/>
     </w:pPr>
   </w:style>
-  <w:style w:type="paragraph" w:styleId="BalloonText">
+  <w:style w:type="paragraph" w:styleId="Ballontekst">
     <w:name w:val="Balloon Text"/>
-    <w:basedOn w:val="Normal"/>
-    <w:link w:val="BalloonTextChar"/>
+    <w:basedOn w:val="Standaard"/>
+    <w:link w:val="BallontekstChar"/>
     <w:uiPriority w:val="99"/>
     <w:semiHidden/>
     <w:unhideWhenUsed/>
@@ -2239,10 +2537,10 @@
       <w:szCs w:val="18"/>
     </w:rPr>
   </w:style>
-  <w:style w:type="character" w:customStyle="1" w:styleId="BalloonTextChar">
-    <w:name w:val="Balloon Text Char"/>
-    <w:basedOn w:val="DefaultParagraphFont"/>
-    <w:link w:val="BalloonText"/>
+  <w:style w:type="character" w:customStyle="1" w:styleId="BallontekstChar">
+    <w:name w:val="Ballontekst Char"/>
+    <w:basedOn w:val="Standaardalinea-lettertype"/>
+    <w:link w:val="Ballontekst"/>
     <w:uiPriority w:val="99"/>
     <w:semiHidden/>
     <w:rsid w:val="00776D97"/>
@@ -2252,11 +2550,11 @@
       <w:szCs w:val="18"/>
     </w:rPr>
   </w:style>
-  <w:style w:type="paragraph" w:styleId="Title">
+  <w:style w:type="paragraph" w:styleId="Titel">
     <w:name w:val="Title"/>
-    <w:basedOn w:val="Normal"/>
-    <w:next w:val="Normal"/>
-    <w:link w:val="TitleChar"/>
+    <w:basedOn w:val="Standaard"/>
+    <w:next w:val="Standaard"/>
+    <w:link w:val="TitelChar"/>
     <w:uiPriority w:val="10"/>
     <w:qFormat/>
     <w:rsid w:val="000E4381"/>
@@ -2272,10 +2570,10 @@
       <w:szCs w:val="56"/>
     </w:rPr>
   </w:style>
-  <w:style w:type="character" w:customStyle="1" w:styleId="TitleChar">
-    <w:name w:val="Title Char"/>
-    <w:basedOn w:val="DefaultParagraphFont"/>
-    <w:link w:val="Title"/>
+  <w:style w:type="character" w:customStyle="1" w:styleId="TitelChar">
+    <w:name w:val="Titel Char"/>
+    <w:basedOn w:val="Standaardalinea-lettertype"/>
+    <w:link w:val="Titel"/>
     <w:uiPriority w:val="10"/>
     <w:rsid w:val="000E4381"/>
     <w:rPr>
@@ -2286,10 +2584,10 @@
       <w:szCs w:val="56"/>
     </w:rPr>
   </w:style>
-  <w:style w:type="character" w:customStyle="1" w:styleId="Heading2Char">
-    <w:name w:val="Heading 2 Char"/>
-    <w:basedOn w:val="DefaultParagraphFont"/>
-    <w:link w:val="Heading2"/>
+  <w:style w:type="character" w:customStyle="1" w:styleId="Kop2Char">
+    <w:name w:val="Kop 2 Char"/>
+    <w:basedOn w:val="Standaardalinea-lettertype"/>
+    <w:link w:val="Kop2"/>
     <w:uiPriority w:val="9"/>
     <w:rsid w:val="0080070E"/>
     <w:rPr>
@@ -2299,345 +2597,10 @@
       <w:szCs w:val="26"/>
     </w:rPr>
   </w:style>
-  <w:style w:type="character" w:customStyle="1" w:styleId="Heading1Char">
-    <w:name w:val="Heading 1 Char"/>
-    <w:basedOn w:val="DefaultParagraphFont"/>
-    <w:link w:val="Heading1"/>
-    <w:uiPriority w:val="9"/>
-    <w:rsid w:val="00472F78"/>
-    <w:rPr>
-      <w:rFonts w:asciiTheme="majorHAnsi" w:eastAsiaTheme="majorEastAsia" w:hAnsiTheme="majorHAnsi" w:cstheme="majorBidi"/>
-      <w:color w:val="2E74B5" w:themeColor="accent1" w:themeShade="BF"/>
-      <w:sz w:val="32"/>
-      <w:szCs w:val="32"/>
-    </w:rPr>
-  </w:style>
-</w:styles>
-</file>
-
-<file path=word/stylesWithEffects.xml><?xml version="1.0" encoding="utf-8"?>
-<w:styles xmlns:wpc="http://schemas.microsoft.com/office/word/2010/wordprocessingCanvas" xmlns:mc="http://schemas.openxmlformats.org/markup-compatibility/2006" xmlns:o="urn:schemas-microsoft-com:office:office" xmlns:r="http://schemas.openxmlformats.org/officeDocument/2006/relationships" xmlns:m="http://schemas.openxmlformats.org/officeDocument/2006/math" xmlns:v="urn:schemas-microsoft-com:vml" xmlns:wp14="http://schemas.microsoft.com/office/word/2010/wordprocessingDrawing" xmlns:wp="http://schemas.openxmlformats.org/drawingml/2006/wordprocessingDrawing" xmlns:w10="urn:schemas-microsoft-com:office:word" xmlns:w="http://schemas.openxmlformats.org/wordprocessingml/2006/main" xmlns:w14="http://schemas.microsoft.com/office/word/2010/wordml" xmlns:wpg="http://schemas.microsoft.com/office/word/2010/wordprocessingGroup" xmlns:wpi="http://schemas.microsoft.com/office/word/2010/wordprocessingInk" xmlns:wne="http://schemas.microsoft.com/office/word/2006/wordml" xmlns:wps="http://schemas.microsoft.com/office/word/2010/wordprocessingShape" mc:Ignorable="w14 wp14">
-  <w:docDefaults>
-    <w:rPrDefault>
-      <w:rPr>
-        <w:rFonts w:asciiTheme="minorHAnsi" w:eastAsiaTheme="minorHAnsi" w:hAnsiTheme="minorHAnsi" w:cstheme="minorBidi"/>
-        <w:sz w:val="22"/>
-        <w:szCs w:val="22"/>
-        <w:lang w:val="nl-NL" w:eastAsia="en-US" w:bidi="ar-SA"/>
-      </w:rPr>
-    </w:rPrDefault>
-    <w:pPrDefault>
-      <w:pPr>
-        <w:spacing w:after="160" w:line="259" w:lineRule="auto"/>
-      </w:pPr>
-    </w:pPrDefault>
-  </w:docDefaults>
-  <w:latentStyles w:defLockedState="0" w:defUIPriority="99" w:defSemiHidden="1" w:defUnhideWhenUsed="1" w:defQFormat="0" w:count="267">
-    <w:lsdException w:name="Normal" w:semiHidden="0" w:uiPriority="0" w:unhideWhenUsed="0" w:qFormat="1"/>
-    <w:lsdException w:name="heading 1" w:semiHidden="0" w:uiPriority="9" w:unhideWhenUsed="0" w:qFormat="1"/>
-    <w:lsdException w:name="heading 2" w:uiPriority="9" w:qFormat="1"/>
-    <w:lsdException w:name="heading 3" w:uiPriority="9" w:qFormat="1"/>
-    <w:lsdException w:name="heading 4" w:uiPriority="9" w:qFormat="1"/>
-    <w:lsdException w:name="heading 5" w:uiPriority="9" w:qFormat="1"/>
-    <w:lsdException w:name="heading 6" w:uiPriority="9" w:qFormat="1"/>
-    <w:lsdException w:name="heading 7" w:uiPriority="9" w:qFormat="1"/>
-    <w:lsdException w:name="heading 8" w:uiPriority="9" w:qFormat="1"/>
-    <w:lsdException w:name="heading 9" w:uiPriority="9" w:qFormat="1"/>
-    <w:lsdException w:name="toc 1" w:uiPriority="39"/>
-    <w:lsdException w:name="toc 2" w:uiPriority="39"/>
-    <w:lsdException w:name="toc 3" w:uiPriority="39"/>
-    <w:lsdException w:name="toc 4" w:uiPriority="39"/>
-    <w:lsdException w:name="toc 5" w:uiPriority="39"/>
-    <w:lsdException w:name="toc 6" w:uiPriority="39"/>
-    <w:lsdException w:name="toc 7" w:uiPriority="39"/>
-    <w:lsdException w:name="toc 8" w:uiPriority="39"/>
-    <w:lsdException w:name="toc 9" w:uiPriority="39"/>
-    <w:lsdException w:name="caption" w:uiPriority="35" w:qFormat="1"/>
-    <w:lsdException w:name="Title" w:semiHidden="0" w:uiPriority="10" w:unhideWhenUsed="0" w:qFormat="1"/>
-    <w:lsdException w:name="Default Paragraph Font" w:uiPriority="1"/>
-    <w:lsdException w:name="Subtitle" w:semiHidden="0" w:uiPriority="11" w:unhideWhenUsed="0" w:qFormat="1"/>
-    <w:lsdException w:name="Strong" w:semiHidden="0" w:uiPriority="22" w:unhideWhenUsed="0" w:qFormat="1"/>
-    <w:lsdException w:name="Emphasis" w:semiHidden="0" w:uiPriority="20" w:unhideWhenUsed="0" w:qFormat="1"/>
-    <w:lsdException w:name="Table Grid" w:semiHidden="0" w:uiPriority="39" w:unhideWhenUsed="0"/>
-    <w:lsdException w:name="Placeholder Text" w:unhideWhenUsed="0"/>
-    <w:lsdException w:name="No Spacing" w:semiHidden="0" w:uiPriority="1" w:unhideWhenUsed="0" w:qFormat="1"/>
-    <w:lsdException w:name="Light Shading" w:semiHidden="0" w:uiPriority="60" w:unhideWhenUsed="0"/>
-    <w:lsdException w:name="Light List" w:semiHidden="0" w:uiPriority="61" w:unhideWhenUsed="0"/>
-    <w:lsdException w:name="Light Grid" w:semiHidden="0" w:uiPriority="62" w:unhideWhenUsed="0"/>
-    <w:lsdException w:name="Medium Shading 1" w:semiHidden="0" w:uiPriority="63" w:unhideWhenUsed="0"/>
-    <w:lsdException w:name="Medium Shading 2" w:semiHidden="0" w:uiPriority="64" w:unhideWhenUsed="0"/>
-    <w:lsdException w:name="Medium List 1" w:semiHidden="0" w:uiPriority="65" w:unhideWhenUsed="0"/>
-    <w:lsdException w:name="Medium List 2" w:semiHidden="0" w:uiPriority="66" w:unhideWhenUsed="0"/>
-    <w:lsdException w:name="Medium Grid 1" w:semiHidden="0" w:uiPriority="67" w:unhideWhenUsed="0"/>
-    <w:lsdException w:name="Medium Grid 2" w:semiHidden="0" w:uiPriority="68" w:unhideWhenUsed="0"/>
-    <w:lsdException w:name="Medium Grid 3" w:semiHidden="0" w:uiPriority="69" w:unhideWhenUsed="0"/>
-    <w:lsdException w:name="Dark List" w:semiHidden="0" w:uiPriority="70" w:unhideWhenUsed="0"/>
-    <w:lsdException w:name="Colorful Shading" w:semiHidden="0" w:uiPriority="71" w:unhideWhenUsed="0"/>
-    <w:lsdException w:name="Colorful List" w:semiHidden="0" w:uiPriority="72" w:unhideWhenUsed="0"/>
-    <w:lsdException w:name="Colorful Grid" w:semiHidden="0" w:uiPriority="73" w:unhideWhenUsed="0"/>
-    <w:lsdException w:name="Light Shading Accent 1" w:semiHidden="0" w:uiPriority="60" w:unhideWhenUsed="0"/>
-    <w:lsdException w:name="Light List Accent 1" w:semiHidden="0" w:uiPriority="61" w:unhideWhenUsed="0"/>
-    <w:lsdException w:name="Light Grid Accent 1" w:semiHidden="0" w:uiPriority="62" w:unhideWhenUsed="0"/>
-    <w:lsdException w:name="Medium Shading 1 Accent 1" w:semiHidden="0" w:uiPriority="63" w:unhideWhenUsed="0"/>
-    <w:lsdException w:name="Medium Shading 2 Accent 1" w:semiHidden="0" w:uiPriority="64" w:unhideWhenUsed="0"/>
-    <w:lsdException w:name="Medium List 1 Accent 1" w:semiHidden="0" w:uiPriority="65" w:unhideWhenUsed="0"/>
-    <w:lsdException w:name="Revision" w:unhideWhenUsed="0"/>
-    <w:lsdException w:name="List Paragraph" w:semiHidden="0" w:uiPriority="34" w:unhideWhenUsed="0" w:qFormat="1"/>
-    <w:lsdException w:name="Quote" w:semiHidden="0" w:uiPriority="29" w:unhideWhenUsed="0" w:qFormat="1"/>
-    <w:lsdException w:name="Intense Quote" w:semiHidden="0" w:uiPriority="30" w:unhideWhenUsed="0" w:qFormat="1"/>
-    <w:lsdException w:name="Medium List 2 Accent 1" w:semiHidden="0" w:uiPriority="66" w:unhideWhenUsed="0"/>
-    <w:lsdException w:name="Medium Grid 1 Accent 1" w:semiHidden="0" w:uiPriority="67" w:unhideWhenUsed="0"/>
-    <w:lsdException w:name="Medium Grid 2 Accent 1" w:semiHidden="0" w:uiPriority="68" w:unhideWhenUsed="0"/>
-    <w:lsdException w:name="Medium Grid 3 Accent 1" w:semiHidden="0" w:uiPriority="69" w:unhideWhenUsed="0"/>
-    <w:lsdException w:name="Dark List Accent 1" w:semiHidden="0" w:uiPriority="70" w:unhideWhenUsed="0"/>
-    <w:lsdException w:name="Colorful Shading Accent 1" w:semiHidden="0" w:uiPriority="71" w:unhideWhenUsed="0"/>
-    <w:lsdException w:name="Colorful List Accent 1" w:semiHidden="0" w:uiPriority="72" w:unhideWhenUsed="0"/>
-    <w:lsdException w:name="Colorful Grid Accent 1" w:semiHidden="0" w:uiPriority="73" w:unhideWhenUsed="0"/>
-    <w:lsdException w:name="Light Shading Accent 2" w:semiHidden="0" w:uiPriority="60" w:unhideWhenUsed="0"/>
-    <w:lsdException w:name="Light List Accent 2" w:semiHidden="0" w:uiPriority="61" w:unhideWhenUsed="0"/>
-    <w:lsdException w:name="Light Grid Accent 2" w:semiHidden="0" w:uiPriority="62" w:unhideWhenUsed="0"/>
-    <w:lsdException w:name="Medium Shading 1 Accent 2" w:semiHidden="0" w:uiPriority="63" w:unhideWhenUsed="0"/>
-    <w:lsdException w:name="Medium Shading 2 Accent 2" w:semiHidden="0" w:uiPriority="64" w:unhideWhenUsed="0"/>
-    <w:lsdException w:name="Medium List 1 Accent 2" w:semiHidden="0" w:uiPriority="65" w:unhideWhenUsed="0"/>
-    <w:lsdException w:name="Medium List 2 Accent 2" w:semiHidden="0" w:uiPriority="66" w:unhideWhenUsed="0"/>
-    <w:lsdException w:name="Medium Grid 1 Accent 2" w:semiHidden="0" w:uiPriority="67" w:unhideWhenUsed="0"/>
-    <w:lsdException w:name="Medium Grid 2 Accent 2" w:semiHidden="0" w:uiPriority="68" w:unhideWhenUsed="0"/>
-    <w:lsdException w:name="Medium Grid 3 Accent 2" w:semiHidden="0" w:uiPriority="69" w:unhideWhenUsed="0"/>
-    <w:lsdException w:name="Dark List Accent 2" w:semiHidden="0" w:uiPriority="70" w:unhideWhenUsed="0"/>
-    <w:lsdException w:name="Colorful Shading Accent 2" w:semiHidden="0" w:uiPriority="71" w:unhideWhenUsed="0"/>
-    <w:lsdException w:name="Colorful List Accent 2" w:semiHidden="0" w:uiPriority="72" w:unhideWhenUsed="0"/>
-    <w:lsdException w:name="Colorful Grid Accent 2" w:semiHidden="0" w:uiPriority="73" w:unhideWhenUsed="0"/>
-    <w:lsdException w:name="Light Shading Accent 3" w:semiHidden="0" w:uiPriority="60" w:unhideWhenUsed="0"/>
-    <w:lsdException w:name="Light List Accent 3" w:semiHidden="0" w:uiPriority="61" w:unhideWhenUsed="0"/>
-    <w:lsdException w:name="Light Grid Accent 3" w:semiHidden="0" w:uiPriority="62" w:unhideWhenUsed="0"/>
-    <w:lsdException w:name="Medium Shading 1 Accent 3" w:semiHidden="0" w:uiPriority="63" w:unhideWhenUsed="0"/>
-    <w:lsdException w:name="Medium Shading 2 Accent 3" w:semiHidden="0" w:uiPriority="64" w:unhideWhenUsed="0"/>
-    <w:lsdException w:name="Medium List 1 Accent 3" w:semiHidden="0" w:uiPriority="65" w:unhideWhenUsed="0"/>
-    <w:lsdException w:name="Medium List 2 Accent 3" w:semiHidden="0" w:uiPriority="66" w:unhideWhenUsed="0"/>
-    <w:lsdException w:name="Medium Grid 1 Accent 3" w:semiHidden="0" w:uiPriority="67" w:unhideWhenUsed="0"/>
-    <w:lsdException w:name="Medium Grid 2 Accent 3" w:semiHidden="0" w:uiPriority="68" w:unhideWhenUsed="0"/>
-    <w:lsdException w:name="Medium Grid 3 Accent 3" w:semiHidden="0" w:uiPriority="69" w:unhideWhenUsed="0"/>
-    <w:lsdException w:name="Dark List Accent 3" w:semiHidden="0" w:uiPriority="70" w:unhideWhenUsed="0"/>
-    <w:lsdException w:name="Colorful Shading Accent 3" w:semiHidden="0" w:uiPriority="71" w:unhideWhenUsed="0"/>
-    <w:lsdException w:name="Colorful List Accent 3" w:semiHidden="0" w:uiPriority="72" w:unhideWhenUsed="0"/>
-    <w:lsdException w:name="Colorful Grid Accent 3" w:semiHidden="0" w:uiPriority="73" w:unhideWhenUsed="0"/>
-    <w:lsdException w:name="Light Shading Accent 4" w:semiHidden="0" w:uiPriority="60" w:unhideWhenUsed="0"/>
-    <w:lsdException w:name="Light List Accent 4" w:semiHidden="0" w:uiPriority="61" w:unhideWhenUsed="0"/>
-    <w:lsdException w:name="Light Grid Accent 4" w:semiHidden="0" w:uiPriority="62" w:unhideWhenUsed="0"/>
-    <w:lsdException w:name="Medium Shading 1 Accent 4" w:semiHidden="0" w:uiPriority="63" w:unhideWhenUsed="0"/>
-    <w:lsdException w:name="Medium Shading 2 Accent 4" w:semiHidden="0" w:uiPriority="64" w:unhideWhenUsed="0"/>
-    <w:lsdException w:name="Medium List 1 Accent 4" w:semiHidden="0" w:uiPriority="65" w:unhideWhenUsed="0"/>
-    <w:lsdException w:name="Medium List 2 Accent 4" w:semiHidden="0" w:uiPriority="66" w:unhideWhenUsed="0"/>
-    <w:lsdException w:name="Medium Grid 1 Accent 4" w:semiHidden="0" w:uiPriority="67" w:unhideWhenUsed="0"/>
-    <w:lsdException w:name="Medium Grid 2 Accent 4" w:semiHidden="0" w:uiPriority="68" w:unhideWhenUsed="0"/>
-    <w:lsdException w:name="Medium Grid 3 Accent 4" w:semiHidden="0" w:uiPriority="69" w:unhideWhenUsed="0"/>
-    <w:lsdException w:name="Dark List Accent 4" w:semiHidden="0" w:uiPriority="70" w:unhideWhenUsed="0"/>
-    <w:lsdException w:name="Colorful Shading Accent 4" w:semiHidden="0" w:uiPriority="71" w:unhideWhenUsed="0"/>
-    <w:lsdException w:name="Colorful List Accent 4" w:semiHidden="0" w:uiPriority="72" w:unhideWhenUsed="0"/>
-    <w:lsdException w:name="Colorful Grid Accent 4" w:semiHidden="0" w:uiPriority="73" w:unhideWhenUsed="0"/>
-    <w:lsdException w:name="Light Shading Accent 5" w:semiHidden="0" w:uiPriority="60" w:unhideWhenUsed="0"/>
-    <w:lsdException w:name="Light List Accent 5" w:semiHidden="0" w:uiPriority="61" w:unhideWhenUsed="0"/>
-    <w:lsdException w:name="Light Grid Accent 5" w:semiHidden="0" w:uiPriority="62" w:unhideWhenUsed="0"/>
-    <w:lsdException w:name="Medium Shading 1 Accent 5" w:semiHidden="0" w:uiPriority="63" w:unhideWhenUsed="0"/>
-    <w:lsdException w:name="Medium Shading 2 Accent 5" w:semiHidden="0" w:uiPriority="64" w:unhideWhenUsed="0"/>
-    <w:lsdException w:name="Medium List 1 Accent 5" w:semiHidden="0" w:uiPriority="65" w:unhideWhenUsed="0"/>
-    <w:lsdException w:name="Medium List 2 Accent 5" w:semiHidden="0" w:uiPriority="66" w:unhideWhenUsed="0"/>
-    <w:lsdException w:name="Medium Grid 1 Accent 5" w:semiHidden="0" w:uiPriority="67" w:unhideWhenUsed="0"/>
-    <w:lsdException w:name="Medium Grid 2 Accent 5" w:semiHidden="0" w:uiPriority="68" w:unhideWhenUsed="0"/>
-    <w:lsdException w:name="Medium Grid 3 Accent 5" w:semiHidden="0" w:uiPriority="69" w:unhideWhenUsed="0"/>
-    <w:lsdException w:name="Dark List Accent 5" w:semiHidden="0" w:uiPriority="70" w:unhideWhenUsed="0"/>
-    <w:lsdException w:name="Colorful Shading Accent 5" w:semiHidden="0" w:uiPriority="71" w:unhideWhenUsed="0"/>
-    <w:lsdException w:name="Colorful List Accent 5" w:semiHidden="0" w:uiPriority="72" w:unhideWhenUsed="0"/>
-    <w:lsdException w:name="Colorful Grid Accent 5" w:semiHidden="0" w:uiPriority="73" w:unhideWhenUsed="0"/>
-    <w:lsdException w:name="Light Shading Accent 6" w:semiHidden="0" w:uiPriority="60" w:unhideWhenUsed="0"/>
-    <w:lsdException w:name="Light List Accent 6" w:semiHidden="0" w:uiPriority="61" w:unhideWhenUsed="0"/>
-    <w:lsdException w:name="Light Grid Accent 6" w:semiHidden="0" w:uiPriority="62" w:unhideWhenUsed="0"/>
-    <w:lsdException w:name="Medium Shading 1 Accent 6" w:semiHidden="0" w:uiPriority="63" w:unhideWhenUsed="0"/>
-    <w:lsdException w:name="Medium Shading 2 Accent 6" w:semiHidden="0" w:uiPriority="64" w:unhideWhenUsed="0"/>
-    <w:lsdException w:name="Medium List 1 Accent 6" w:semiHidden="0" w:uiPriority="65" w:unhideWhenUsed="0"/>
-    <w:lsdException w:name="Medium List 2 Accent 6" w:semiHidden="0" w:uiPriority="66" w:unhideWhenUsed="0"/>
-    <w:lsdException w:name="Medium Grid 1 Accent 6" w:semiHidden="0" w:uiPriority="67" w:unhideWhenUsed="0"/>
-    <w:lsdException w:name="Medium Grid 2 Accent 6" w:semiHidden="0" w:uiPriority="68" w:unhideWhenUsed="0"/>
-    <w:lsdException w:name="Medium Grid 3 Accent 6" w:semiHidden="0" w:uiPriority="69" w:unhideWhenUsed="0"/>
-    <w:lsdException w:name="Dark List Accent 6" w:semiHidden="0" w:uiPriority="70" w:unhideWhenUsed="0"/>
-    <w:lsdException w:name="Colorful Shading Accent 6" w:semiHidden="0" w:uiPriority="71" w:unhideWhenUsed="0"/>
-    <w:lsdException w:name="Colorful List Accent 6" w:semiHidden="0" w:uiPriority="72" w:unhideWhenUsed="0"/>
-    <w:lsdException w:name="Colorful Grid Accent 6" w:semiHidden="0" w:uiPriority="73" w:unhideWhenUsed="0"/>
-    <w:lsdException w:name="Subtle Emphasis" w:semiHidden="0" w:uiPriority="19" w:unhideWhenUsed="0" w:qFormat="1"/>
-    <w:lsdException w:name="Intense Emphasis" w:semiHidden="0" w:uiPriority="21" w:unhideWhenUsed="0" w:qFormat="1"/>
-    <w:lsdException w:name="Subtle Reference" w:semiHidden="0" w:uiPriority="31" w:unhideWhenUsed="0" w:qFormat="1"/>
-    <w:lsdException w:name="Intense Reference" w:semiHidden="0" w:uiPriority="32" w:unhideWhenUsed="0" w:qFormat="1"/>
-    <w:lsdException w:name="Book Title" w:semiHidden="0" w:uiPriority="33" w:unhideWhenUsed="0" w:qFormat="1"/>
-    <w:lsdException w:name="Bibliography" w:uiPriority="37"/>
-    <w:lsdException w:name="TOC Heading" w:uiPriority="39" w:qFormat="1"/>
-  </w:latentStyles>
-  <w:style w:type="paragraph" w:default="1" w:styleId="Normal">
-    <w:name w:val="Normal"/>
-    <w:qFormat/>
-    <w:rsid w:val="00C943DE"/>
-  </w:style>
-  <w:style w:type="paragraph" w:styleId="Heading1">
-    <w:name w:val="heading 1"/>
-    <w:basedOn w:val="Normal"/>
-    <w:next w:val="Normal"/>
-    <w:link w:val="Heading1Char"/>
-    <w:uiPriority w:val="9"/>
-    <w:qFormat/>
-    <w:rsid w:val="00472F78"/>
-    <w:pPr>
-      <w:keepNext/>
-      <w:keepLines/>
-      <w:spacing w:before="240" w:after="0"/>
-      <w:outlineLvl w:val="0"/>
-    </w:pPr>
-    <w:rPr>
-      <w:rFonts w:asciiTheme="majorHAnsi" w:eastAsiaTheme="majorEastAsia" w:hAnsiTheme="majorHAnsi" w:cstheme="majorBidi"/>
-      <w:color w:val="2E74B5" w:themeColor="accent1" w:themeShade="BF"/>
-      <w:sz w:val="32"/>
-      <w:szCs w:val="32"/>
-    </w:rPr>
-  </w:style>
-  <w:style w:type="paragraph" w:styleId="Heading2">
-    <w:name w:val="heading 2"/>
-    <w:basedOn w:val="Normal"/>
-    <w:next w:val="Normal"/>
-    <w:link w:val="Heading2Char"/>
-    <w:uiPriority w:val="9"/>
-    <w:unhideWhenUsed/>
-    <w:qFormat/>
-    <w:rsid w:val="0080070E"/>
-    <w:pPr>
-      <w:keepNext/>
-      <w:keepLines/>
-      <w:spacing w:before="40" w:after="0"/>
-      <w:outlineLvl w:val="1"/>
-    </w:pPr>
-    <w:rPr>
-      <w:rFonts w:asciiTheme="majorHAnsi" w:eastAsiaTheme="majorEastAsia" w:hAnsiTheme="majorHAnsi" w:cstheme="majorBidi"/>
-      <w:color w:val="2E74B5" w:themeColor="accent1" w:themeShade="BF"/>
-      <w:sz w:val="26"/>
-      <w:szCs w:val="26"/>
-    </w:rPr>
-  </w:style>
-  <w:style w:type="character" w:default="1" w:styleId="DefaultParagraphFont">
-    <w:name w:val="Default Paragraph Font"/>
-    <w:uiPriority w:val="1"/>
-    <w:semiHidden/>
-    <w:unhideWhenUsed/>
-  </w:style>
-  <w:style w:type="table" w:default="1" w:styleId="TableNormal">
-    <w:name w:val="Normal Table"/>
-    <w:uiPriority w:val="99"/>
-    <w:semiHidden/>
-    <w:unhideWhenUsed/>
-    <w:tblPr>
-      <w:tblInd w:w="0" w:type="dxa"/>
-      <w:tblCellMar>
-        <w:top w:w="0" w:type="dxa"/>
-        <w:left w:w="108" w:type="dxa"/>
-        <w:bottom w:w="0" w:type="dxa"/>
-        <w:right w:w="108" w:type="dxa"/>
-      </w:tblCellMar>
-    </w:tblPr>
-  </w:style>
-  <w:style w:type="numbering" w:default="1" w:styleId="NoList">
-    <w:name w:val="No List"/>
-    <w:uiPriority w:val="99"/>
-    <w:semiHidden/>
-    <w:unhideWhenUsed/>
-  </w:style>
-  <w:style w:type="paragraph" w:styleId="ListParagraph">
-    <w:name w:val="List Paragraph"/>
-    <w:basedOn w:val="Normal"/>
-    <w:uiPriority w:val="34"/>
-    <w:qFormat/>
-    <w:rsid w:val="00BB04B0"/>
-    <w:pPr>
-      <w:ind w:left="720"/>
-      <w:contextualSpacing/>
-    </w:pPr>
-  </w:style>
-  <w:style w:type="paragraph" w:styleId="BalloonText">
-    <w:name w:val="Balloon Text"/>
-    <w:basedOn w:val="Normal"/>
-    <w:link w:val="BalloonTextChar"/>
-    <w:uiPriority w:val="99"/>
-    <w:semiHidden/>
-    <w:unhideWhenUsed/>
-    <w:rsid w:val="00776D97"/>
-    <w:pPr>
-      <w:spacing w:after="0" w:line="240" w:lineRule="auto"/>
-    </w:pPr>
-    <w:rPr>
-      <w:rFonts w:ascii="Segoe UI" w:hAnsi="Segoe UI" w:cs="Segoe UI"/>
-      <w:sz w:val="18"/>
-      <w:szCs w:val="18"/>
-    </w:rPr>
-  </w:style>
-  <w:style w:type="character" w:customStyle="1" w:styleId="BalloonTextChar">
-    <w:name w:val="Balloon Text Char"/>
-    <w:basedOn w:val="DefaultParagraphFont"/>
-    <w:link w:val="BalloonText"/>
-    <w:uiPriority w:val="99"/>
-    <w:semiHidden/>
-    <w:rsid w:val="00776D97"/>
-    <w:rPr>
-      <w:rFonts w:ascii="Segoe UI" w:hAnsi="Segoe UI" w:cs="Segoe UI"/>
-      <w:sz w:val="18"/>
-      <w:szCs w:val="18"/>
-    </w:rPr>
-  </w:style>
-  <w:style w:type="paragraph" w:styleId="Title">
-    <w:name w:val="Title"/>
-    <w:basedOn w:val="Normal"/>
-    <w:next w:val="Normal"/>
-    <w:link w:val="TitleChar"/>
-    <w:uiPriority w:val="10"/>
-    <w:qFormat/>
-    <w:rsid w:val="000E4381"/>
-    <w:pPr>
-      <w:spacing w:after="0" w:line="240" w:lineRule="auto"/>
-      <w:contextualSpacing/>
-    </w:pPr>
-    <w:rPr>
-      <w:rFonts w:asciiTheme="majorHAnsi" w:eastAsiaTheme="majorEastAsia" w:hAnsiTheme="majorHAnsi" w:cstheme="majorBidi"/>
-      <w:spacing w:val="-10"/>
-      <w:kern w:val="28"/>
-      <w:sz w:val="56"/>
-      <w:szCs w:val="56"/>
-    </w:rPr>
-  </w:style>
-  <w:style w:type="character" w:customStyle="1" w:styleId="TitleChar">
-    <w:name w:val="Title Char"/>
-    <w:basedOn w:val="DefaultParagraphFont"/>
-    <w:link w:val="Title"/>
-    <w:uiPriority w:val="10"/>
-    <w:rsid w:val="000E4381"/>
-    <w:rPr>
-      <w:rFonts w:asciiTheme="majorHAnsi" w:eastAsiaTheme="majorEastAsia" w:hAnsiTheme="majorHAnsi" w:cstheme="majorBidi"/>
-      <w:spacing w:val="-10"/>
-      <w:kern w:val="28"/>
-      <w:sz w:val="56"/>
-      <w:szCs w:val="56"/>
-    </w:rPr>
-  </w:style>
-  <w:style w:type="character" w:customStyle="1" w:styleId="Heading2Char">
-    <w:name w:val="Heading 2 Char"/>
-    <w:basedOn w:val="DefaultParagraphFont"/>
-    <w:link w:val="Heading2"/>
-    <w:uiPriority w:val="9"/>
-    <w:rsid w:val="0080070E"/>
-    <w:rPr>
-      <w:rFonts w:asciiTheme="majorHAnsi" w:eastAsiaTheme="majorEastAsia" w:hAnsiTheme="majorHAnsi" w:cstheme="majorBidi"/>
-      <w:color w:val="2E74B5" w:themeColor="accent1" w:themeShade="BF"/>
-      <w:sz w:val="26"/>
-      <w:szCs w:val="26"/>
-    </w:rPr>
-  </w:style>
-  <w:style w:type="character" w:customStyle="1" w:styleId="Heading1Char">
-    <w:name w:val="Heading 1 Char"/>
-    <w:basedOn w:val="DefaultParagraphFont"/>
-    <w:link w:val="Heading1"/>
+  <w:style w:type="character" w:customStyle="1" w:styleId="Kop1Char">
+    <w:name w:val="Kop 1 Char"/>
+    <w:basedOn w:val="Standaardalinea-lettertype"/>
+    <w:link w:val="Kop1"/>
     <w:uiPriority w:val="9"/>
     <w:rsid w:val="00472F78"/>
     <w:rPr>
@@ -2905,7 +2868,7 @@
   <a:extraClrSchemeLst/>
   <a:extLst>
     <a:ext uri="{05A4C25C-085E-4340-85A3-A5531E510DB2}">
-      <thm15:themeFamily xmlns:thm15="http://schemas.microsoft.com/office/thememl/2012/main" xmlns="" name="Office Theme" id="{62F939B6-93AF-4DB8-9C6B-D6C7DFDC589F}" vid="{4A3C46E8-61CC-4603-A589-7422A47A8E4A}"/>
+      <thm15:themeFamily xmlns:thm15="http://schemas.microsoft.com/office/thememl/2012/main" name="Office Theme" id="{62F939B6-93AF-4DB8-9C6B-D6C7DFDC589F}" vid="{4A3C46E8-61CC-4603-A589-7422A47A8E4A}"/>
     </a:ext>
   </a:extLst>
 </a:theme>

</xml_diff>